<commit_message>
Added more data via PoP
</commit_message>
<xml_diff>
--- a/Comparing_journal_influence.docx
+++ b/Comparing_journal_influence.docx
@@ -19,15 +19,40 @@
     <w:p/>
     <w:p>
       <w:r>
-        <w:t xml:space="preserve">Scientists are interested in quantifying the universe, so the interest in quantitative metrics of publishing influence is not surprising. The competitive nature of academia and scientific publishing also increases the interest in metrics of influence, impact, and prestige. In addition to the general interest in objective metrics of influence, these metrics are increasingly being used for promotion and tenure evaluation. </w:t>
+        <w:t>Scientists are interested in quantifying the universe, so the interest in quantitative metrics of publishing influence is not surprising. The competitive nature of academia and scientific publishing also increases the interest in metrics of influence, impact, and prestige.</w:t>
+      </w:r>
+      <w:r>
+        <w:t xml:space="preserve"> The importance of journals can influence the choice of publication venue for scientists. Some researchers may even make submission decisions based on a cost-benefit analysis where cost may be financial or based on rejection rate compared with the benefit of publishing in journals w</w:t>
+      </w:r>
+      <w:r>
+        <w:t xml:space="preserve">ith high importance (ref: </w:t>
+      </w:r>
+      <w:proofErr w:type="spellStart"/>
+      <w:r>
+        <w:t>aarsse</w:t>
+      </w:r>
+      <w:bookmarkStart w:id="0" w:name="_GoBack"/>
+      <w:bookmarkEnd w:id="0"/>
+      <w:r>
+        <w:t>n</w:t>
+      </w:r>
+      <w:proofErr w:type="spellEnd"/>
+      <w:r>
+        <w:t xml:space="preserve"> et al 2008).</w:t>
+      </w:r>
+      <w:r>
+        <w:t xml:space="preserve"> In addition to the general interest in objective metrics of influence, these metrics are increasingly being used for promotion and tenure evaluation. </w:t>
       </w:r>
       <w:proofErr w:type="gramStart"/>
       <w:r>
-        <w:t>They are also used by librarians deciding which journal subscriptions to purchase</w:t>
+        <w:t xml:space="preserve">They are also used by librarians </w:t>
+      </w:r>
+      <w:r>
+        <w:t>to inform journal subscription decisions</w:t>
       </w:r>
       <w:proofErr w:type="gramEnd"/>
       <w:r>
-        <w:t>.</w:t>
+        <w:t>. This may become increasingly important with the increasing number of journals and increasing challenges of funding higher education.</w:t>
       </w:r>
     </w:p>
     <w:p/>
@@ -96,6 +121,7 @@
     </w:p>
     <w:p/>
     <w:p>
+      <w:commentRangeStart w:id="1"/>
       <w:r>
         <w:t xml:space="preserve">Additional metrics can be calculated based on numbers of citations per article. These citation numbers can be found through various science database searches (e.g. Scopus, JSTOR, </w:t>
       </w:r>
@@ -105,7 +131,13 @@
       </w:r>
       <w:proofErr w:type="spellEnd"/>
       <w:r>
-        <w:t>, etc.), however, the easiest and often most comprehensive search engine is Google Scholar (</w:t>
+        <w:t>, etc.), however, the easiest and often most comprehensive search engine</w:t>
+      </w:r>
+      <w:r>
+        <w:t xml:space="preserve"> across disciplines (but not necessarily within disciplines)</w:t>
+      </w:r>
+      <w:r>
+        <w:t xml:space="preserve"> is Google Scholar (</w:t>
       </w:r>
       <w:hyperlink r:id="rId5" w:history="1">
         <w:r>
@@ -131,7 +163,13 @@
         <w:t xml:space="preserve">). </w:t>
       </w:r>
       <w:r>
-        <w:t>Unfortunately, his may be complicated by the recent removal of discipline filter in Google Scholar’s advanced search features (</w:t>
+        <w:t>Unfortunately, his may be complicated by the recent removal of discipline filter in Google Sch</w:t>
+      </w:r>
+      <w:r>
+        <w:t xml:space="preserve">olar’s advanced search features, which reduces the ease and speed of queries </w:t>
+      </w:r>
+      <w:r>
+        <w:t>(</w:t>
       </w:r>
       <w:hyperlink r:id="rId6" w:history="1">
         <w:r>
@@ -144,6 +182,13 @@
       <w:r>
         <w:t>).</w:t>
       </w:r>
+      <w:commentRangeEnd w:id="1"/>
+      <w:r>
+        <w:rPr>
+          <w:rStyle w:val="CommentReference"/>
+        </w:rPr>
+        <w:commentReference w:id="1"/>
+      </w:r>
     </w:p>
     <w:p/>
     <w:p>
@@ -233,7 +278,7 @@
       <w:r>
         <w:t xml:space="preserve"> (retrieved 05 April 2013, </w:t>
       </w:r>
-      <w:hyperlink r:id="rId7" w:history="1">
+      <w:hyperlink r:id="rId8" w:history="1">
         <w:r>
           <w:rPr>
             <w:rStyle w:val="Hyperlink"/>
@@ -245,7 +290,11 @@
         <w:t xml:space="preserve">). </w:t>
       </w:r>
       <w:r>
-        <w:t xml:space="preserve">I used Publish or Perish software (ref) to search Google Scholar and calculate the H-index, G-index, </w:t>
+        <w:t xml:space="preserve">I used Publish or Perish </w:t>
+      </w:r>
+      <w:r>
+        <w:lastRenderedPageBreak/>
+        <w:t xml:space="preserve">software (ref) to search Google Scholar and calculate the H-index, G-index, </w:t>
       </w:r>
       <w:proofErr w:type="spellStart"/>
       <w:r>
@@ -300,13 +349,27 @@
         <w:t xml:space="preserve"> All metrics</w:t>
       </w:r>
       <w:r>
-        <w:t xml:space="preserve"> of importance were calculated the 5-year interval from 2007 – 2011. </w:t>
-      </w:r>
-    </w:p>
-    <w:p/>
-    <w:p>
-      <w:r>
-        <w:lastRenderedPageBreak/>
+        <w:t xml:space="preserve"> of importance were calculated</w:t>
+      </w:r>
+      <w:r>
+        <w:t xml:space="preserve"> for</w:t>
+      </w:r>
+      <w:r>
+        <w:t xml:space="preserve"> </w:t>
+      </w:r>
+      <w:r>
+        <w:t xml:space="preserve">articles published in </w:t>
+      </w:r>
+      <w:r>
+        <w:t xml:space="preserve">the 5-year interval from 2007 – 2011. </w:t>
+      </w:r>
+      <w:r>
+        <w:t>The metrics derived from Google Scholar include citations from the date of publication until the date of the query (05 – XX April 2013).</w:t>
+      </w:r>
+    </w:p>
+    <w:p/>
+    <w:p>
+      <w:r>
         <w:t>Analysis</w:t>
       </w:r>
     </w:p>
@@ -412,8 +475,6 @@
       <w:r>
         <w:t>References</w:t>
       </w:r>
-      <w:bookmarkStart w:id="0" w:name="_GoBack"/>
-      <w:bookmarkEnd w:id="0"/>
     </w:p>
     <w:sectPr>
       <w:pgSz w:w="12240" w:h="15840"/>
@@ -422,6 +483,27 @@
     </w:sectPr>
   </w:body>
 </w:document>
+</file>
+
+<file path=word/comments.xml><?xml version="1.0" encoding="utf-8"?>
+<w:comments xmlns:wpc="http://schemas.microsoft.com/office/word/2010/wordprocessingCanvas" xmlns:mo="http://schemas.microsoft.com/office/mac/office/2008/main" xmlns:mc="http://schemas.openxmlformats.org/markup-compatibility/2006" xmlns:mv="urn:schemas-microsoft-com:mac:vml" xmlns:o="urn:schemas-microsoft-com:office:office" xmlns:r="http://schemas.openxmlformats.org/officeDocument/2006/relationships" xmlns:m="http://schemas.openxmlformats.org/officeDocument/2006/math" xmlns:v="urn:schemas-microsoft-com:vml" xmlns:wp14="http://schemas.microsoft.com/office/word/2010/wordprocessingDrawing" xmlns:wp="http://schemas.openxmlformats.org/drawingml/2006/wordprocessingDrawing" xmlns:w10="urn:schemas-microsoft-com:office:word" xmlns:w="http://schemas.openxmlformats.org/wordprocessingml/2006/main" xmlns:w14="http://schemas.microsoft.com/office/word/2010/wordml" xmlns:wpg="http://schemas.microsoft.com/office/word/2010/wordprocessingGroup" xmlns:wpi="http://schemas.microsoft.com/office/word/2010/wordprocessingInk" xmlns:wne="http://schemas.microsoft.com/office/word/2006/wordml" xmlns:wps="http://schemas.microsoft.com/office/word/2010/wordprocessingShape" mc:Ignorable="w14 wp14">
+  <w:comment w:id="1" w:author="Anon Anon" w:date="2013-04-14T19:19:00Z" w:initials="Anon">
+    <w:p>
+      <w:pPr>
+        <w:pStyle w:val="CommentText"/>
+      </w:pPr>
+      <w:r>
+        <w:rPr>
+          <w:rStyle w:val="CommentReference"/>
+        </w:rPr>
+        <w:annotationRef/>
+      </w:r>
+      <w:r>
+        <w:t>Although could be done in theory using other databases, Google Scholar may produce the necessary information (citations for cited articles) better/easier than other databases</w:t>
+      </w:r>
+    </w:p>
+  </w:comment>
+</w:comments>
 </file>
 
 <file path=word/styles.xml><?xml version="1.0" encoding="utf-8"?>
@@ -746,6 +828,65 @@
     <w:rPr>
       <w:color w:val="800080" w:themeColor="followedHyperlink"/>
       <w:u w:val="single"/>
+    </w:rPr>
+  </w:style>
+  <w:style w:type="character" w:styleId="CommentReference">
+    <w:name w:val="annotation reference"/>
+    <w:basedOn w:val="DefaultParagraphFont"/>
+    <w:uiPriority w:val="99"/>
+    <w:semiHidden/>
+    <w:unhideWhenUsed/>
+    <w:rsid w:val="00AA4102"/>
+    <w:rPr>
+      <w:sz w:val="18"/>
+      <w:szCs w:val="18"/>
+    </w:rPr>
+  </w:style>
+  <w:style w:type="paragraph" w:styleId="CommentText">
+    <w:name w:val="annotation text"/>
+    <w:basedOn w:val="Normal"/>
+    <w:link w:val="CommentTextChar"/>
+    <w:uiPriority w:val="99"/>
+    <w:semiHidden/>
+    <w:unhideWhenUsed/>
+    <w:rsid w:val="00AA4102"/>
+  </w:style>
+  <w:style w:type="character" w:customStyle="1" w:styleId="CommentTextChar">
+    <w:name w:val="Comment Text Char"/>
+    <w:basedOn w:val="DefaultParagraphFont"/>
+    <w:link w:val="CommentText"/>
+    <w:uiPriority w:val="99"/>
+    <w:semiHidden/>
+    <w:rsid w:val="00AA4102"/>
+  </w:style>
+  <w:style w:type="paragraph" w:styleId="CommentSubject">
+    <w:name w:val="annotation subject"/>
+    <w:basedOn w:val="CommentText"/>
+    <w:next w:val="CommentText"/>
+    <w:link w:val="CommentSubjectChar"/>
+    <w:uiPriority w:val="99"/>
+    <w:semiHidden/>
+    <w:unhideWhenUsed/>
+    <w:rsid w:val="00AA4102"/>
+    <w:rPr>
+      <w:b/>
+      <w:bCs/>
+      <w:sz w:val="20"/>
+      <w:szCs w:val="20"/>
+    </w:rPr>
+  </w:style>
+  <w:style w:type="character" w:customStyle="1" w:styleId="CommentSubjectChar">
+    <w:name w:val="Comment Subject Char"/>
+    <w:basedOn w:val="CommentTextChar"/>
+    <w:link w:val="CommentSubject"/>
+    <w:uiPriority w:val="99"/>
+    <w:semiHidden/>
+    <w:rsid w:val="00AA4102"/>
+    <w:rPr>
+      <w:b/>
+      <w:bCs/>
+      <w:sz w:val="20"/>
+      <w:szCs w:val="20"/>
     </w:rPr>
   </w:style>
 </w:styles>
@@ -1073,6 +1214,65 @@
     <w:rPr>
       <w:color w:val="800080" w:themeColor="followedHyperlink"/>
       <w:u w:val="single"/>
+    </w:rPr>
+  </w:style>
+  <w:style w:type="character" w:styleId="CommentReference">
+    <w:name w:val="annotation reference"/>
+    <w:basedOn w:val="DefaultParagraphFont"/>
+    <w:uiPriority w:val="99"/>
+    <w:semiHidden/>
+    <w:unhideWhenUsed/>
+    <w:rsid w:val="00AA4102"/>
+    <w:rPr>
+      <w:sz w:val="18"/>
+      <w:szCs w:val="18"/>
+    </w:rPr>
+  </w:style>
+  <w:style w:type="paragraph" w:styleId="CommentText">
+    <w:name w:val="annotation text"/>
+    <w:basedOn w:val="Normal"/>
+    <w:link w:val="CommentTextChar"/>
+    <w:uiPriority w:val="99"/>
+    <w:semiHidden/>
+    <w:unhideWhenUsed/>
+    <w:rsid w:val="00AA4102"/>
+  </w:style>
+  <w:style w:type="character" w:customStyle="1" w:styleId="CommentTextChar">
+    <w:name w:val="Comment Text Char"/>
+    <w:basedOn w:val="DefaultParagraphFont"/>
+    <w:link w:val="CommentText"/>
+    <w:uiPriority w:val="99"/>
+    <w:semiHidden/>
+    <w:rsid w:val="00AA4102"/>
+  </w:style>
+  <w:style w:type="paragraph" w:styleId="CommentSubject">
+    <w:name w:val="annotation subject"/>
+    <w:basedOn w:val="CommentText"/>
+    <w:next w:val="CommentText"/>
+    <w:link w:val="CommentSubjectChar"/>
+    <w:uiPriority w:val="99"/>
+    <w:semiHidden/>
+    <w:unhideWhenUsed/>
+    <w:rsid w:val="00AA4102"/>
+    <w:rPr>
+      <w:b/>
+      <w:bCs/>
+      <w:sz w:val="20"/>
+      <w:szCs w:val="20"/>
+    </w:rPr>
+  </w:style>
+  <w:style w:type="character" w:customStyle="1" w:styleId="CommentSubjectChar">
+    <w:name w:val="Comment Subject Char"/>
+    <w:basedOn w:val="CommentTextChar"/>
+    <w:link w:val="CommentSubject"/>
+    <w:uiPriority w:val="99"/>
+    <w:semiHidden/>
+    <w:rsid w:val="00AA4102"/>
+    <w:rPr>
+      <w:b/>
+      <w:bCs/>
+      <w:sz w:val="20"/>
+      <w:szCs w:val="20"/>
     </w:rPr>
   </w:style>
 </w:styles>

</xml_diff>

<commit_message>
Added scopus descriptions to introduction
</commit_message>
<xml_diff>
--- a/Comparing_journal_influence.docx
+++ b/Comparing_journal_influence.docx
@@ -1,6 +1,6 @@
 
 <file path=word/document.xml><?xml version="1.0" encoding="utf-8"?>
-<w:document xmlns:wpc="http://schemas.microsoft.com/office/word/2010/wordprocessingCanvas" xmlns:mo="http://schemas.microsoft.com/office/mac/office/2008/main" xmlns:mc="http://schemas.openxmlformats.org/markup-compatibility/2006" xmlns:mv="urn:schemas-microsoft-com:mac:vml" xmlns:o="urn:schemas-microsoft-com:office:office" xmlns:r="http://schemas.openxmlformats.org/officeDocument/2006/relationships" xmlns:m="http://schemas.openxmlformats.org/officeDocument/2006/math" xmlns:v="urn:schemas-microsoft-com:vml" xmlns:wp14="http://schemas.microsoft.com/office/word/2010/wordprocessingDrawing" xmlns:wp="http://schemas.openxmlformats.org/drawingml/2006/wordprocessingDrawing" xmlns:w10="urn:schemas-microsoft-com:office:word" xmlns:w="http://schemas.openxmlformats.org/wordprocessingml/2006/main" xmlns:w14="http://schemas.microsoft.com/office/word/2010/wordml" xmlns:wpg="http://schemas.microsoft.com/office/word/2010/wordprocessingGroup" xmlns:wpi="http://schemas.microsoft.com/office/word/2010/wordprocessingInk" xmlns:wne="http://schemas.microsoft.com/office/word/2006/wordml" xmlns:wps="http://schemas.microsoft.com/office/word/2010/wordprocessingShape" mc:Ignorable="w14 wp14">
+<w:document xmlns:wpc="http://schemas.microsoft.com/office/word/2010/wordprocessingCanvas" xmlns:mc="http://schemas.openxmlformats.org/markup-compatibility/2006" xmlns:o="urn:schemas-microsoft-com:office:office" xmlns:r="http://schemas.openxmlformats.org/officeDocument/2006/relationships" xmlns:m="http://schemas.openxmlformats.org/officeDocument/2006/math" xmlns:v="urn:schemas-microsoft-com:vml" xmlns:wp14="http://schemas.microsoft.com/office/word/2010/wordprocessingDrawing" xmlns:wp="http://schemas.openxmlformats.org/drawingml/2006/wordprocessingDrawing" xmlns:w10="urn:schemas-microsoft-com:office:word" xmlns:w="http://schemas.openxmlformats.org/wordprocessingml/2006/main" xmlns:w14="http://schemas.microsoft.com/office/word/2010/wordml" xmlns:wpg="http://schemas.microsoft.com/office/word/2010/wordprocessingGroup" xmlns:wpi="http://schemas.microsoft.com/office/word/2010/wordprocessingInk" xmlns:wne="http://schemas.microsoft.com/office/word/2006/wordml" xmlns:wps="http://schemas.microsoft.com/office/word/2010/wordprocessingShape" mc:Ignorable="w14 wp14">
   <w:body>
     <w:p>
       <w:r>
@@ -103,7 +103,6 @@
       <w:r>
         <w:t xml:space="preserve">promotion and tenure evaluation. </w:t>
       </w:r>
-      <w:proofErr w:type="gramStart"/>
       <w:r>
         <w:t>Metrics</w:t>
       </w:r>
@@ -111,11 +110,7 @@
         <w:t xml:space="preserve"> are also used by librarians </w:t>
       </w:r>
       <w:r>
-        <w:t>to inform journal subscription decisions</w:t>
-      </w:r>
-      <w:proofErr w:type="gramEnd"/>
-      <w:r>
-        <w:t xml:space="preserve">. This may become increasingly important with the </w:t>
+        <w:t xml:space="preserve">to inform journal subscription decisions. This may become increasingly important with the </w:t>
       </w:r>
       <w:r>
         <w:t>rising</w:t>
@@ -1044,7 +1039,15 @@
         <w:t>is often not sufficient</w:t>
       </w:r>
       <w:r>
-        <w:t xml:space="preserve"> to allow for citations from outside scholars; therefore, the 2-year JIF is overly influenced by self citations (Ref: </w:t>
+        <w:t xml:space="preserve"> to allow for citations from outside scholars; therefore, the 2-year JIF is overly influenced by </w:t>
+      </w:r>
+      <w:proofErr w:type="spellStart"/>
+      <w:r>
+        <w:t>self citations</w:t>
+      </w:r>
+      <w:proofErr w:type="spellEnd"/>
+      <w:r>
+        <w:t xml:space="preserve"> (Ref: </w:t>
       </w:r>
       <w:proofErr w:type="spellStart"/>
       <w:r>
@@ -1515,15 +1518,7 @@
         <w:t xml:space="preserve"> reported in the JCR </w:t>
       </w:r>
       <w:r>
-        <w:t xml:space="preserve">does not include </w:t>
-      </w:r>
-      <w:proofErr w:type="gramStart"/>
-      <w:r>
-        <w:t>self citations</w:t>
-      </w:r>
-      <w:proofErr w:type="gramEnd"/>
-      <w:r>
-        <w:t xml:space="preserve"> and the sum the </w:t>
+        <w:t xml:space="preserve">does not include self citations and the sum the </w:t>
       </w:r>
       <w:proofErr w:type="spellStart"/>
       <w:r>
@@ -1632,15 +1627,7 @@
       </w:r>
       <w:proofErr w:type="spellEnd"/>
       <w:r>
-        <w:t xml:space="preserve">, the AI does not include </w:t>
-      </w:r>
-      <w:proofErr w:type="gramStart"/>
-      <w:r>
-        <w:t>self citations</w:t>
-      </w:r>
-      <w:proofErr w:type="gramEnd"/>
-      <w:r>
-        <w:t xml:space="preserve">. The article influence score is intended to be </w:t>
+        <w:t xml:space="preserve">, the AI does not include self citations. The article influence score is intended to be </w:t>
       </w:r>
       <w:r>
         <w:t>comparable</w:t>
@@ -1680,15 +1667,13 @@
       </w:r>
       <w:proofErr w:type="spellEnd"/>
       <w:r>
-        <w:t xml:space="preserve"> (REF: 2007) showed that it </w:t>
-      </w:r>
-      <w:proofErr w:type="gramStart"/>
-      <w:r>
-        <w:t>can</w:t>
-      </w:r>
-      <w:proofErr w:type="gramEnd"/>
-      <w:r>
-        <w:t xml:space="preserve"> be used as a metric for journal influence.</w:t>
+        <w:t xml:space="preserve"> (REF: 2007) showed that it can be used as a metric for journal influence.</w:t>
+      </w:r>
+      <w:r>
+        <w:t xml:space="preserve"> </w:t>
+      </w:r>
+      <w:r>
+        <w:t>Although the H-index can be calculated over any timeframe, it is often calculated over the previous 5 years when comparing current influence.</w:t>
       </w:r>
     </w:p>
     <w:p/>
@@ -1802,69 +1787,39 @@
         </w:rPr>
         <w:t xml:space="preserve">, </w:t>
       </w:r>
-      <w:r>
-        <w:rPr>
-          <w:rFonts w:eastAsia="Times New Roman" w:cs="Times New Roman"/>
-          <w:i/>
-          <w:iCs/>
-        </w:rPr>
-        <w:fldChar w:fldCharType="begin"/>
-      </w:r>
-      <w:r>
-        <w:rPr>
-          <w:rFonts w:eastAsia="Times New Roman" w:cs="Times New Roman"/>
-          <w:i/>
-          <w:iCs/>
-        </w:rPr>
-        <w:instrText xml:space="preserve"> HYPERLINK "http://arxiv.org/abs/cs.DL/0607066" \t "_blank" </w:instrText>
-      </w:r>
-      <w:r>
-        <w:rPr>
-          <w:rFonts w:eastAsia="Times New Roman" w:cs="Times New Roman"/>
-          <w:i/>
-          <w:iCs/>
-        </w:rPr>
-        <w:fldChar w:fldCharType="separate"/>
-      </w:r>
-      <w:proofErr w:type="spellStart"/>
-      <w:r>
-        <w:rPr>
-          <w:rStyle w:val="Hyperlink"/>
-          <w:rFonts w:eastAsia="Times New Roman" w:cs="Times New Roman"/>
-          <w:i/>
-          <w:iCs/>
-        </w:rPr>
-        <w:t>arXiv</w:t>
-      </w:r>
-      <w:proofErr w:type="gramStart"/>
-      <w:r>
-        <w:rPr>
-          <w:rStyle w:val="Hyperlink"/>
-          <w:rFonts w:eastAsia="Times New Roman" w:cs="Times New Roman"/>
-          <w:i/>
-          <w:iCs/>
-        </w:rPr>
-        <w:t>:cs.DL</w:t>
-      </w:r>
-      <w:proofErr w:type="spellEnd"/>
-      <w:proofErr w:type="gramEnd"/>
-      <w:r>
-        <w:rPr>
-          <w:rStyle w:val="Hyperlink"/>
-          <w:rFonts w:eastAsia="Times New Roman" w:cs="Times New Roman"/>
-          <w:i/>
-          <w:iCs/>
-        </w:rPr>
-        <w:t>/0607066</w:t>
-      </w:r>
-      <w:r>
-        <w:rPr>
-          <w:rFonts w:eastAsia="Times New Roman" w:cs="Times New Roman"/>
-          <w:i/>
-          <w:iCs/>
-        </w:rPr>
-        <w:fldChar w:fldCharType="end"/>
-      </w:r>
+      <w:hyperlink r:id="rId7" w:tgtFrame="_blank" w:history="1">
+        <w:proofErr w:type="spellStart"/>
+        <w:r>
+          <w:rPr>
+            <w:rStyle w:val="Hyperlink"/>
+            <w:rFonts w:eastAsia="Times New Roman" w:cs="Times New Roman"/>
+            <w:i/>
+            <w:iCs/>
+          </w:rPr>
+          <w:t>arXiv</w:t>
+        </w:r>
+        <w:proofErr w:type="gramStart"/>
+        <w:r>
+          <w:rPr>
+            <w:rStyle w:val="Hyperlink"/>
+            <w:rFonts w:eastAsia="Times New Roman" w:cs="Times New Roman"/>
+            <w:i/>
+            <w:iCs/>
+          </w:rPr>
+          <w:t>:cs.DL</w:t>
+        </w:r>
+        <w:proofErr w:type="spellEnd"/>
+        <w:proofErr w:type="gramEnd"/>
+        <w:r>
+          <w:rPr>
+            <w:rStyle w:val="Hyperlink"/>
+            <w:rFonts w:eastAsia="Times New Roman" w:cs="Times New Roman"/>
+            <w:i/>
+            <w:iCs/>
+          </w:rPr>
+          <w:t>/0607066</w:t>
+        </w:r>
+      </w:hyperlink>
       <w:r>
         <w:rPr>
           <w:rFonts w:eastAsia="Times New Roman" w:cs="Times New Roman"/>
@@ -1884,11 +1839,11 @@
     <w:p>
       <w:proofErr w:type="gramStart"/>
       <w:r>
-        <w:t>e</w:t>
+        <w:t>e-index</w:t>
       </w:r>
       <w:proofErr w:type="gramEnd"/>
       <w:r>
-        <w:t>-index – the square root of the number of citations above the H-index (or above h</w:t>
+        <w:t xml:space="preserve"> – the square root of the number of citations above the H-index (or above h</w:t>
       </w:r>
       <w:r>
         <w:rPr>
@@ -1914,7 +1869,16 @@
           <w:b/>
           <w:bCs/>
         </w:rPr>
-        <w:t>The e-index, complementing the h-index for excess citations</w:t>
+        <w:t xml:space="preserve">The e-index, </w:t>
+      </w:r>
+      <w:r>
+        <w:rPr>
+          <w:rFonts w:eastAsia="Times New Roman" w:cs="Times New Roman"/>
+          <w:b/>
+          <w:bCs/>
+        </w:rPr>
+        <w:lastRenderedPageBreak/>
+        <w:t>complementing the h-index for excess citations</w:t>
       </w:r>
       <w:r>
         <w:rPr>
@@ -1963,13 +1927,8 @@
     </w:p>
     <w:p/>
     <w:p>
-      <w:proofErr w:type="gramStart"/>
-      <w:r>
-        <w:t>g</w:t>
-      </w:r>
-      <w:proofErr w:type="gramEnd"/>
-      <w:r>
-        <w:t>-index – similar to the H-index but represents the number of papers such that g papers have at least g</w:t>
+      <w:r>
+        <w:t>g-index – similar to the H-index but represents the number of papers such that g papers have at least g</w:t>
       </w:r>
       <w:r>
         <w:rPr>
@@ -2036,13 +1995,8 @@
     <w:p/>
     <w:p>
       <w:r>
-        <w:t xml:space="preserve">The AR-index stands for the age-dependent index calculated using </w:t>
-      </w:r>
-      <w:proofErr w:type="gramStart"/>
-      <w:r>
-        <w:t>square-root</w:t>
-      </w:r>
-      <w:proofErr w:type="gramEnd"/>
+        <w:t>The AR-index stands for the age-dependent index calculated using square-root</w:t>
+      </w:r>
       <w:r>
         <w:t>. It is calculated as</w:t>
       </w:r>
@@ -2307,7 +2261,15 @@
         <w:t>adjusted</w:t>
       </w:r>
       <w:r>
-        <w:t xml:space="preserve">, this should more accurately reflect the total scientific influence of each journal, at least with respect to citations (see </w:t>
+        <w:t xml:space="preserve">, this should more accurately reflect the total scientific influence of each </w:t>
+      </w:r>
+      <w:proofErr w:type="gramStart"/>
+      <w:r>
+        <w:t>journal,</w:t>
+      </w:r>
+      <w:proofErr w:type="gramEnd"/>
+      <w:r>
+        <w:t xml:space="preserve"> at least with respect to citations (see </w:t>
       </w:r>
       <w:proofErr w:type="spellStart"/>
       <w:r>
@@ -2320,551 +2282,120 @@
     </w:p>
     <w:p/>
     <w:p>
-      <w:pPr>
-        <w:widowControl w:val="0"/>
-        <w:autoSpaceDE w:val="0"/>
-        <w:autoSpaceDN w:val="0"/>
-        <w:adjustRightInd w:val="0"/>
-        <w:spacing w:after="240"/>
-        <w:rPr>
-          <w:rFonts w:ascii="Times" w:hAnsi="Times" w:cs="Times"/>
-        </w:rPr>
-      </w:pPr>
-      <w:r>
-        <w:t xml:space="preserve">QSI - </w:t>
-      </w:r>
-      <w:r>
-        <w:rPr>
-          <w:rFonts w:ascii="Helvetica" w:hAnsi="Helvetica" w:cs="Helvetica"/>
-          <w:b/>
-          <w:bCs/>
-          <w:sz w:val="26"/>
-          <w:szCs w:val="26"/>
-        </w:rPr>
-        <w:t xml:space="preserve">Cheng Zhang, </w:t>
-      </w:r>
-      <w:proofErr w:type="spellStart"/>
-      <w:r>
-        <w:rPr>
-          <w:rFonts w:ascii="Helvetica" w:hAnsi="Helvetica" w:cs="Helvetica"/>
-          <w:b/>
-          <w:bCs/>
-          <w:sz w:val="26"/>
-          <w:szCs w:val="26"/>
-        </w:rPr>
-        <w:t>Xu</w:t>
-      </w:r>
-      <w:proofErr w:type="spellEnd"/>
-      <w:r>
-        <w:rPr>
-          <w:rFonts w:ascii="Helvetica" w:hAnsi="Helvetica" w:cs="Helvetica"/>
-          <w:b/>
-          <w:bCs/>
-          <w:sz w:val="26"/>
-          <w:szCs w:val="26"/>
-        </w:rPr>
-        <w:t xml:space="preserve"> Liu, </w:t>
-      </w:r>
-      <w:proofErr w:type="spellStart"/>
-      <w:r>
-        <w:rPr>
-          <w:rFonts w:ascii="Helvetica" w:hAnsi="Helvetica" w:cs="Helvetica"/>
-          <w:b/>
-          <w:bCs/>
-          <w:sz w:val="26"/>
-          <w:szCs w:val="26"/>
-        </w:rPr>
-        <w:t>Yunjie</w:t>
-      </w:r>
-      <w:proofErr w:type="spellEnd"/>
-      <w:r>
-        <w:rPr>
-          <w:rFonts w:ascii="Helvetica" w:hAnsi="Helvetica" w:cs="Helvetica"/>
-          <w:b/>
-          <w:bCs/>
-          <w:sz w:val="26"/>
-          <w:szCs w:val="26"/>
-        </w:rPr>
-        <w:t xml:space="preserve"> (Calvin) </w:t>
-      </w:r>
-      <w:proofErr w:type="spellStart"/>
-      <w:r>
-        <w:rPr>
-          <w:rFonts w:ascii="Helvetica" w:hAnsi="Helvetica" w:cs="Helvetica"/>
-          <w:b/>
-          <w:bCs/>
-          <w:sz w:val="26"/>
-          <w:szCs w:val="26"/>
-        </w:rPr>
-        <w:t>Xu</w:t>
-      </w:r>
-      <w:proofErr w:type="spellEnd"/>
-      <w:r>
-        <w:rPr>
-          <w:rFonts w:ascii="Helvetica" w:hAnsi="Helvetica" w:cs="Helvetica"/>
-          <w:b/>
-          <w:bCs/>
-          <w:sz w:val="26"/>
-          <w:szCs w:val="26"/>
-        </w:rPr>
-        <w:t xml:space="preserve">, and </w:t>
-      </w:r>
-      <w:proofErr w:type="spellStart"/>
-      <w:r>
-        <w:rPr>
-          <w:rFonts w:ascii="Helvetica" w:hAnsi="Helvetica" w:cs="Helvetica"/>
-          <w:b/>
-          <w:bCs/>
-          <w:sz w:val="26"/>
-          <w:szCs w:val="26"/>
-        </w:rPr>
-        <w:t>Youwei</w:t>
-      </w:r>
-      <w:proofErr w:type="spellEnd"/>
-      <w:r>
-        <w:rPr>
-          <w:rFonts w:ascii="Helvetica" w:hAnsi="Helvetica" w:cs="Helvetica"/>
-          <w:b/>
-          <w:bCs/>
-          <w:sz w:val="26"/>
-          <w:szCs w:val="26"/>
-        </w:rPr>
-        <w:t xml:space="preserve"> Wang 2011</w:t>
-      </w:r>
-    </w:p>
-    <w:p>
-      <w:r>
-        <w:t>Scopus (</w:t>
-      </w:r>
-      <w:hyperlink r:id="rId7" w:history="1">
-        <w:r>
-          <w:rPr>
-            <w:rStyle w:val="Hyperlink"/>
-          </w:rPr>
-          <w:t>http://www.journalmetrics.com/resource-library.php</w:t>
-        </w:r>
-      </w:hyperlink>
-      <w:r>
-        <w:t>)</w:t>
-      </w:r>
-    </w:p>
-    <w:p>
+      <w:r>
+        <w:t xml:space="preserve">SNIP – The Source Normalized Impact per Paper is intended to correct for differences in publication characteristics across fields of study. Some fields of study publish more quickly, allow more citations per paper, and have a greater total volume of publications than other fields. </w:t>
+      </w:r>
+      <w:r>
+        <w:t xml:space="preserve">These characteristics </w:t>
+      </w:r>
+      <w:r>
+        <w:t xml:space="preserve">lead to differences in most citation metrics unrelated to the influence of papers within a discipline. </w:t>
+      </w:r>
+      <w:r>
+        <w:t xml:space="preserve">This may be a concern even within journals publishing ecologically-oriented papers because ecology spans a variety of </w:t>
+      </w:r>
+      <w:r>
+        <w:t>disciplines</w:t>
+      </w:r>
+      <w:r>
+        <w:t xml:space="preserve"> including evolution, genetics, physiology</w:t>
+      </w:r>
+      <w:r>
+        <w:t>, conservation, and behavior.</w:t>
+      </w:r>
+      <w:r>
+        <w:t xml:space="preserve"> </w:t>
+      </w:r>
+      <w:r>
+        <w:t xml:space="preserve">To calculate the SNIP, the raw impact per paper is divided by the database citation potential, which adjusts for differing publication characteristics across fields of study. The SNIP is calculated over 3-year periods using </w:t>
+      </w:r>
+      <w:r>
+        <w:t>Elsevier’s Scopus d</w:t>
+      </w:r>
+      <w:r>
+        <w:t xml:space="preserve">atabase and is freely available at </w:t>
+      </w:r>
       <w:hyperlink r:id="rId8" w:history="1">
         <w:r>
           <w:rPr>
             <w:rStyle w:val="Hyperlink"/>
           </w:rPr>
-          <w:t>http://www.elsevier.com/editors/journal-metrics#metrics-in-scopus</w:t>
+          <w:t>www.journalmetrics.com</w:t>
         </w:r>
       </w:hyperlink>
+      <w:r>
+        <w:t xml:space="preserve">. Greater detail on SNIP methodology can be found in REFS </w:t>
+      </w:r>
+      <w:proofErr w:type="spellStart"/>
+      <w:r>
+        <w:t>xxxxxxxxxxxxx</w:t>
+      </w:r>
+      <w:proofErr w:type="spellEnd"/>
+      <w:r>
+        <w:t xml:space="preserve"> (Refs: </w:t>
+      </w:r>
+      <w:proofErr w:type="spellStart"/>
+      <w:r>
+        <w:t>Colledge</w:t>
+      </w:r>
+      <w:proofErr w:type="spellEnd"/>
+      <w:r>
+        <w:t xml:space="preserve"> et al. 2010, </w:t>
+      </w:r>
+      <w:proofErr w:type="spellStart"/>
+      <w:r>
+        <w:t>Waltman</w:t>
+      </w:r>
+      <w:proofErr w:type="spellEnd"/>
+      <w:r>
+        <w:t xml:space="preserve"> et al 2013, </w:t>
+      </w:r>
+      <w:proofErr w:type="spellStart"/>
+      <w:r>
+        <w:t>Moed</w:t>
+      </w:r>
+      <w:proofErr w:type="spellEnd"/>
+      <w:r>
+        <w:t xml:space="preserve"> 2010)</w:t>
+      </w:r>
     </w:p>
     <w:p/>
     <w:p>
-      <w:pPr>
-        <w:pStyle w:val="vignettetabbedpanelscontentnew"/>
-        <w:rPr>
-          <w:rFonts w:cs="Times New Roman"/>
-        </w:rPr>
-      </w:pPr>
-      <w:proofErr w:type="gramStart"/>
-      <w:r>
-        <w:rPr>
-          <w:rFonts w:cs="Times New Roman"/>
-        </w:rPr>
-        <w:t xml:space="preserve">An indicator called SNIP (Source Normalized Impact per Paper) was developed by </w:t>
+      <w:r>
+        <w:t xml:space="preserve">SJR – The </w:t>
       </w:r>
       <w:proofErr w:type="spellStart"/>
       <w:r>
-        <w:rPr>
-          <w:rFonts w:cs="Times New Roman"/>
-        </w:rPr>
-        <w:t>Henk</w:t>
+        <w:t>SCImago</w:t>
       </w:r>
       <w:proofErr w:type="spellEnd"/>
       <w:r>
-        <w:rPr>
-          <w:rFonts w:cs="Times New Roman"/>
-        </w:rPr>
-        <w:t xml:space="preserve"> </w:t>
+        <w:t xml:space="preserve"> Journal Rank </w:t>
+      </w:r>
+      <w:r>
+        <w:t>is similar to the Article Influence, in that it measures the influence of journals based on their network of citations on a per article basis. However, it differs from the AI by weighting citations based on the influence of the citing journal. Journals that act as larger hubs in the citation network receiving higher weights. Weighting is calculated iteratively. Again, the details of the SJR are beyond the scope of this paper but details can be found in Guerrero-</w:t>
       </w:r>
       <w:proofErr w:type="spellStart"/>
       <w:r>
-        <w:rPr>
-          <w:rFonts w:cs="Times New Roman"/>
-        </w:rPr>
-        <w:t>Moed</w:t>
+        <w:t>Bote</w:t>
       </w:r>
       <w:proofErr w:type="spellEnd"/>
       <w:r>
-        <w:rPr>
-          <w:rFonts w:cs="Times New Roman"/>
-        </w:rPr>
-        <w:t xml:space="preserve"> who was then part of the CWTS </w:t>
+        <w:t xml:space="preserve"> and </w:t>
       </w:r>
       <w:proofErr w:type="spellStart"/>
       <w:r>
-        <w:rPr>
-          <w:rFonts w:cs="Times New Roman"/>
-        </w:rPr>
-        <w:t>bibliometrics</w:t>
+        <w:t>Moya-Anegon</w:t>
       </w:r>
       <w:proofErr w:type="spellEnd"/>
       <w:r>
-        <w:rPr>
-          <w:rFonts w:cs="Times New Roman"/>
-        </w:rPr>
-        <w:t xml:space="preserve"> group at the University of Leiden</w:t>
-      </w:r>
-      <w:proofErr w:type="gramEnd"/>
-      <w:r>
-        <w:rPr>
-          <w:rFonts w:cs="Times New Roman"/>
-        </w:rPr>
-        <w:t>. The pre-calculated metric was added to the Scopus Journal Analyzer in early 2010 and is freely available at </w:t>
-      </w:r>
-      <w:hyperlink r:id="rId9" w:history="1">
-        <w:r>
-          <w:rPr>
-            <w:rStyle w:val="Hyperlink"/>
-            <w:rFonts w:cs="Times New Roman"/>
-          </w:rPr>
-          <w:t>www.journalmetrics.com</w:t>
-        </w:r>
-      </w:hyperlink>
-      <w:r>
-        <w:rPr>
-          <w:rFonts w:cs="Times New Roman"/>
-        </w:rPr>
-        <w:t>.</w:t>
-      </w:r>
-    </w:p>
-    <w:p>
-      <w:pPr>
-        <w:pStyle w:val="vignettetabbedpanelscontentnew"/>
-        <w:rPr>
-          <w:rFonts w:cs="Times New Roman"/>
-        </w:rPr>
-      </w:pPr>
-      <w:r>
-        <w:rPr>
-          <w:rFonts w:cs="Times New Roman"/>
-        </w:rPr>
-        <w:t xml:space="preserve">SNIP is a novel approach and as such provides a novel </w:t>
-      </w:r>
-      <w:proofErr w:type="spellStart"/>
-      <w:r>
-        <w:rPr>
-          <w:rFonts w:cs="Times New Roman"/>
-        </w:rPr>
-        <w:t>bibliometric</w:t>
-      </w:r>
-      <w:proofErr w:type="spellEnd"/>
-      <w:r>
-        <w:rPr>
-          <w:rFonts w:cs="Times New Roman"/>
-        </w:rPr>
-        <w:t xml:space="preserve"> perspective. The key idea behind SNIP is that it </w:t>
-      </w:r>
-      <w:r>
-        <w:rPr>
-          <w:rStyle w:val="Strong"/>
-          <w:rFonts w:cs="Times New Roman"/>
-        </w:rPr>
-        <w:t>corrects for subject-specific characteristics of the field of publication</w:t>
-      </w:r>
-      <w:r>
-        <w:rPr>
-          <w:rFonts w:cs="Times New Roman"/>
-        </w:rPr>
-        <w:t xml:space="preserve"> by taking into account the number of citations per paper, the amount of indexed literature, and the speed of the publication process. This means that SNIP numbers can be compared for any two journals, regardless of the field they are in.</w:t>
-      </w:r>
-    </w:p>
-    <w:p>
-      <w:pPr>
-        <w:pStyle w:val="vignettetabbedpanelscontentnew"/>
-        <w:rPr>
-          <w:rFonts w:cs="Times New Roman"/>
-        </w:rPr>
-      </w:pPr>
-      <w:r>
-        <w:rPr>
-          <w:rFonts w:cs="Times New Roman"/>
-        </w:rPr>
-        <w:t>Additional points include:</w:t>
-      </w:r>
-    </w:p>
-    <w:p>
-      <w:pPr>
-        <w:numPr>
-          <w:ilvl w:val="0"/>
-          <w:numId w:val="4"/>
-        </w:numPr>
-        <w:spacing w:before="100" w:beforeAutospacing="1" w:after="100" w:afterAutospacing="1"/>
-        <w:rPr>
-          <w:rFonts w:eastAsia="Times New Roman" w:cs="Times New Roman"/>
-        </w:rPr>
-      </w:pPr>
-      <w:r>
-        <w:rPr>
-          <w:rFonts w:eastAsia="Times New Roman" w:cs="Times New Roman"/>
-        </w:rPr>
-        <w:t xml:space="preserve">Freely available on the web at </w:t>
-      </w:r>
-      <w:hyperlink r:id="rId10" w:history="1">
-        <w:r>
-          <w:rPr>
-            <w:rStyle w:val="Hyperlink"/>
-            <w:rFonts w:eastAsia="Times New Roman" w:cs="Times New Roman"/>
-          </w:rPr>
-          <w:t>www.journalmetrics.com</w:t>
-        </w:r>
-      </w:hyperlink>
-    </w:p>
-    <w:p>
-      <w:pPr>
-        <w:numPr>
-          <w:ilvl w:val="0"/>
-          <w:numId w:val="4"/>
-        </w:numPr>
-        <w:spacing w:before="100" w:beforeAutospacing="1" w:after="100" w:afterAutospacing="1"/>
-        <w:rPr>
-          <w:rFonts w:eastAsia="Times New Roman" w:cs="Times New Roman"/>
-        </w:rPr>
-      </w:pPr>
-      <w:r>
-        <w:rPr>
-          <w:rFonts w:eastAsia="Times New Roman" w:cs="Times New Roman"/>
-        </w:rPr>
-        <w:t>Use of a three year window</w:t>
-      </w:r>
-    </w:p>
-    <w:p>
-      <w:pPr>
-        <w:numPr>
-          <w:ilvl w:val="0"/>
-          <w:numId w:val="4"/>
-        </w:numPr>
-        <w:spacing w:before="100" w:beforeAutospacing="1" w:after="100" w:afterAutospacing="1"/>
-        <w:rPr>
-          <w:rFonts w:eastAsia="Times New Roman" w:cs="Times New Roman"/>
-        </w:rPr>
-      </w:pPr>
-      <w:r>
-        <w:rPr>
-          <w:rFonts w:eastAsia="Times New Roman" w:cs="Times New Roman"/>
-        </w:rPr>
-        <w:t>Article type consistency: only citations to and from scholarly papers are considered.</w:t>
-      </w:r>
-    </w:p>
-    <w:p>
-      <w:pPr>
-        <w:pStyle w:val="NormalWeb"/>
-      </w:pPr>
-      <w:r>
-        <w:t xml:space="preserve">SNIP is defined as the ratio of the </w:t>
-      </w:r>
-      <w:r>
-        <w:rPr>
-          <w:rStyle w:val="Strong"/>
-        </w:rPr>
-        <w:t>Raw Impact per Paper</w:t>
-      </w:r>
-      <w:r>
-        <w:t xml:space="preserve"> divided by the </w:t>
-      </w:r>
-      <w:r>
-        <w:rPr>
-          <w:rStyle w:val="Strong"/>
-        </w:rPr>
-        <w:t>Database Citation Potential</w:t>
-      </w:r>
-      <w:r>
-        <w:t>. The Raw Impact per Paper is the ratio of citations in year X to scholarly papers published in years X-1, X-2, and X-3 divided by the number of scholarly papers published in years X-1, X-2, and X-3, this ratio being in turn divided by the Relative Database Citation Potential. See </w:t>
-      </w:r>
-      <w:hyperlink r:id="rId11" w:history="1">
-        <w:r>
-          <w:rPr>
-            <w:rStyle w:val="Hyperlink"/>
-          </w:rPr>
-          <w:t>detailed methodology</w:t>
-        </w:r>
-      </w:hyperlink>
-      <w:r>
-        <w:t>.</w:t>
-      </w:r>
-    </w:p>
-    <w:p>
-      <w:pPr>
-        <w:pStyle w:val="Heading3"/>
-        <w:rPr>
-          <w:rFonts w:eastAsia="Times New Roman" w:cs="Times New Roman"/>
-        </w:rPr>
-      </w:pPr>
-      <w:proofErr w:type="spellStart"/>
-      <w:r>
-        <w:rPr>
-          <w:rFonts w:eastAsia="Times New Roman" w:cs="Times New Roman"/>
-        </w:rPr>
-        <w:t>SCImago</w:t>
-      </w:r>
-      <w:proofErr w:type="spellEnd"/>
-      <w:r>
-        <w:rPr>
-          <w:rFonts w:eastAsia="Times New Roman" w:cs="Times New Roman"/>
-        </w:rPr>
-        <w:t xml:space="preserve"> Journal Rank</w:t>
-      </w:r>
-    </w:p>
-    <w:p>
-      <w:pPr>
-        <w:pStyle w:val="NormalWeb"/>
-      </w:pPr>
-      <w:proofErr w:type="gramStart"/>
-      <w:r>
-        <w:lastRenderedPageBreak/>
-        <w:t xml:space="preserve">The </w:t>
-      </w:r>
-      <w:proofErr w:type="spellStart"/>
-      <w:r>
-        <w:t>SCImago</w:t>
-      </w:r>
-      <w:proofErr w:type="spellEnd"/>
-      <w:r>
-        <w:t xml:space="preserve"> Journal Rank (SJR) was developed by </w:t>
-      </w:r>
-      <w:proofErr w:type="spellStart"/>
-      <w:r>
-        <w:t>SCImago</w:t>
-      </w:r>
-      <w:proofErr w:type="spellEnd"/>
-      <w:r>
-        <w:t xml:space="preserve">, a research group from the University of Granada, Extremadura, Carlos III (Madrid) and </w:t>
-      </w:r>
-      <w:proofErr w:type="spellStart"/>
-      <w:r>
-        <w:t>Alcalá</w:t>
-      </w:r>
-      <w:proofErr w:type="spellEnd"/>
-      <w:r>
-        <w:t xml:space="preserve"> de Henares, dedicated to information analysis, representation and retrieval by means of visualization techniques</w:t>
-      </w:r>
-      <w:proofErr w:type="gramEnd"/>
-      <w:r>
-        <w:t>.</w:t>
-      </w:r>
-    </w:p>
-    <w:p>
-      <w:pPr>
-        <w:pStyle w:val="NormalWeb"/>
-      </w:pPr>
-      <w:r>
-        <w:t xml:space="preserve">The central idea of SJR is that </w:t>
-      </w:r>
-      <w:r>
-        <w:rPr>
-          <w:rStyle w:val="Strong"/>
-        </w:rPr>
-        <w:t>citations are weighted, depending on the SJR of the citing journal.</w:t>
-      </w:r>
-      <w:r>
-        <w:t xml:space="preserve"> A citation from a journal with a high SJR value is worth more than a citation from a journal with a low SJR value.</w:t>
-      </w:r>
-    </w:p>
-    <w:p>
-      <w:pPr>
-        <w:pStyle w:val="NormalWeb"/>
-      </w:pPr>
-      <w:r>
-        <w:t>Additional points include:</w:t>
-      </w:r>
-    </w:p>
-    <w:p>
-      <w:pPr>
-        <w:numPr>
-          <w:ilvl w:val="0"/>
-          <w:numId w:val="5"/>
-        </w:numPr>
-        <w:spacing w:before="100" w:beforeAutospacing="1" w:after="100" w:afterAutospacing="1"/>
-        <w:rPr>
-          <w:rFonts w:eastAsia="Times New Roman" w:cs="Times New Roman"/>
-        </w:rPr>
-      </w:pPr>
-      <w:r>
-        <w:rPr>
-          <w:rFonts w:eastAsia="Times New Roman" w:cs="Times New Roman"/>
-        </w:rPr>
-        <w:t xml:space="preserve">Freely available on the web at </w:t>
-      </w:r>
-      <w:hyperlink r:id="rId12" w:history="1">
-        <w:r>
-          <w:rPr>
-            <w:rStyle w:val="Hyperlink"/>
-            <w:rFonts w:eastAsia="Times New Roman" w:cs="Times New Roman"/>
-          </w:rPr>
-          <w:t>www.journalmetrics.com</w:t>
-        </w:r>
-      </w:hyperlink>
-    </w:p>
-    <w:p>
-      <w:pPr>
-        <w:numPr>
-          <w:ilvl w:val="0"/>
-          <w:numId w:val="5"/>
-        </w:numPr>
-        <w:spacing w:before="100" w:beforeAutospacing="1" w:after="100" w:afterAutospacing="1"/>
-        <w:rPr>
-          <w:rFonts w:eastAsia="Times New Roman" w:cs="Times New Roman"/>
-        </w:rPr>
-      </w:pPr>
-      <w:r>
-        <w:rPr>
-          <w:rFonts w:eastAsia="Times New Roman" w:cs="Times New Roman"/>
-        </w:rPr>
-        <w:t>Use of a three year window</w:t>
-      </w:r>
-    </w:p>
-    <w:p>
-      <w:pPr>
-        <w:numPr>
-          <w:ilvl w:val="0"/>
-          <w:numId w:val="5"/>
-        </w:numPr>
-        <w:spacing w:before="100" w:beforeAutospacing="1" w:after="100" w:afterAutospacing="1"/>
-        <w:rPr>
-          <w:rFonts w:eastAsia="Times New Roman" w:cs="Times New Roman"/>
-        </w:rPr>
-      </w:pPr>
-      <w:r>
-        <w:rPr>
-          <w:rFonts w:eastAsia="Times New Roman" w:cs="Times New Roman"/>
-        </w:rPr>
-        <w:t>Article type consistency: only citations to and from scholarly papers are considered</w:t>
-      </w:r>
-    </w:p>
-    <w:p>
-      <w:pPr>
-        <w:pStyle w:val="NormalWeb"/>
-      </w:pPr>
-      <w:r>
-        <w:t>The SJR in year X is the number of weighted citations received in X to scholarly papers published in X-1, X-2, or X-3, divided by the total number of scholarly papers published in X-1, X-2, or X-3. The weighting is calculated iteratively from an arbitrary constant. See </w:t>
-      </w:r>
-      <w:hyperlink r:id="rId13" w:history="1">
-        <w:r>
-          <w:rPr>
-            <w:rStyle w:val="Hyperlink"/>
-          </w:rPr>
-          <w:t>detailed methodology</w:t>
-        </w:r>
-      </w:hyperlink>
-      <w:r>
-        <w:t>.</w:t>
+        <w:t xml:space="preserve"> (Ref: 2012). Of note for the purposes of this paper, the SJR is calculating using the Scopus database over a 3-year window and only citations from and to scholarly papers are used, excluding books and technical reports.</w:t>
       </w:r>
     </w:p>
     <w:p/>
     <w:p/>
     <w:p/>
     <w:p>
-      <w:proofErr w:type="gramStart"/>
       <w:r>
         <w:t xml:space="preserve">Diagram of JIF </w:t>
       </w:r>
@@ -2895,7 +2426,6 @@
       <w:r>
         <w:t>?</w:t>
       </w:r>
-      <w:proofErr w:type="gramEnd"/>
     </w:p>
     <w:p/>
     <w:p>
@@ -2949,7 +2479,7 @@
       <w:r>
         <w:t xml:space="preserve"> (retrieved 05 April 2013, </w:t>
       </w:r>
-      <w:hyperlink r:id="rId14" w:history="1">
+      <w:hyperlink r:id="rId9" w:history="1">
         <w:r>
           <w:rPr>
             <w:rStyle w:val="Hyperlink"/>
@@ -3045,7 +2575,7 @@
       <w:r>
         <w:t xml:space="preserve">03 May 2013: (Scopus Ecology Category) </w:t>
       </w:r>
-      <w:hyperlink r:id="rId15" w:history="1">
+      <w:hyperlink r:id="rId10" w:history="1">
         <w:r>
           <w:rPr>
             <w:rStyle w:val="Hyperlink"/>
@@ -3076,7 +2606,6 @@
     <w:p/>
     <w:p>
       <w:r>
-        <w:lastRenderedPageBreak/>
         <w:t>Pearson or Spearman correlation (spearman rank correlation?)</w:t>
       </w:r>
     </w:p>
@@ -3227,7 +2756,11 @@
         <w:t>results</w:t>
       </w:r>
       <w:r>
-        <w:t xml:space="preserve"> of Google Scholar searches</w:t>
+        <w:t xml:space="preserve"> of Google </w:t>
+      </w:r>
+      <w:r>
+        <w:lastRenderedPageBreak/>
+        <w:t>Scholar searches</w:t>
       </w:r>
       <w:r>
         <w:t>, I estimate</w:t>
@@ -3254,8 +2787,6 @@
       <w:r>
         <w:t xml:space="preserve"> and xxx (range: ) for the SNIP and SJR metrics, respectively.</w:t>
       </w:r>
-      <w:bookmarkStart w:id="0" w:name="_GoBack"/>
-      <w:bookmarkEnd w:id="0"/>
     </w:p>
     <w:p/>
     <w:p>
@@ -3272,7 +2803,7 @@
     </w:p>
     <w:p/>
     <w:p>
-      <w:hyperlink r:id="rId16" w:history="1">
+      <w:hyperlink r:id="rId11" w:history="1">
         <w:r>
           <w:rPr>
             <w:rStyle w:val="Hyperlink"/>
@@ -3283,7 +2814,7 @@
     </w:p>
     <w:p/>
     <w:p>
-      <w:hyperlink r:id="rId17" w:history="1">
+      <w:hyperlink r:id="rId12" w:history="1">
         <w:r>
           <w:rPr>
             <w:rStyle w:val="Hyperlink"/>
@@ -3294,7 +2825,7 @@
     </w:p>
     <w:p/>
     <w:p>
-      <w:hyperlink r:id="rId18" w:history="1">
+      <w:hyperlink r:id="rId13" w:history="1">
         <w:r>
           <w:rPr>
             <w:rStyle w:val="Hyperlink"/>
@@ -3305,7 +2836,7 @@
     </w:p>
     <w:p/>
     <w:p>
-      <w:hyperlink r:id="rId19" w:history="1">
+      <w:hyperlink r:id="rId14" w:history="1">
         <w:r>
           <w:rPr>
             <w:rStyle w:val="Hyperlink"/>
@@ -3316,7 +2847,7 @@
     </w:p>
     <w:p/>
     <w:p>
-      <w:hyperlink r:id="rId20" w:history="1">
+      <w:hyperlink r:id="rId15" w:history="1">
         <w:r>
           <w:rPr>
             <w:rStyle w:val="Hyperlink"/>
@@ -3327,7 +2858,7 @@
     </w:p>
     <w:p/>
     <w:p>
-      <w:hyperlink r:id="rId21" w:history="1">
+      <w:hyperlink r:id="rId16" w:history="1">
         <w:r>
           <w:rPr>
             <w:rStyle w:val="Hyperlink"/>
@@ -3338,342 +2869,31 @@
     </w:p>
     <w:p/>
     <w:p/>
+    <w:p/>
     <w:p>
       <w:r>
-        <w:t>We fou</w:t>
-      </w:r>
-      <w:r>
-        <w:t>nd that the rank of journals was highly correlated among all metrics. This is not surprising as all of the metrics are based on citations. Despite the relatively high correlation, some metrics varied considerably among the highest ranked journals.</w:t>
-      </w:r>
+        <w:t>SJR not as useful for fields where books and technical reports are especially prominent</w:t>
+      </w:r>
+    </w:p>
+    <w:p/>
+    <w:p>
+      <w:r>
+        <w:t>Scopus database large</w:t>
+      </w:r>
+    </w:p>
+    <w:p>
+      <w:bookmarkStart w:id="0" w:name="_GoBack"/>
+      <w:bookmarkEnd w:id="0"/>
     </w:p>
     <w:p/>
     <w:p/>
     <w:p/>
     <w:p>
       <w:r>
-        <w:lastRenderedPageBreak/>
-        <w:t xml:space="preserve">Rankings of journals in ecology based on the 5-year JIF and the AI score correspond well. The top 3 journals based on both rankings are </w:t>
-      </w:r>
-      <w:r>
-        <w:rPr>
-          <w:i/>
-        </w:rPr>
-        <w:t>Annual Review of Ecology, Evolution</w:t>
-      </w:r>
-      <w:r>
-        <w:t xml:space="preserve">, </w:t>
-      </w:r>
-      <w:r>
-        <w:rPr>
-          <w:i/>
-        </w:rPr>
-        <w:t xml:space="preserve">and </w:t>
-      </w:r>
-      <w:r>
-        <w:rPr>
-          <w:i/>
-        </w:rPr>
-        <w:t>Systematics, Trends in Ecology and Evolution</w:t>
-      </w:r>
-      <w:r>
-        <w:t xml:space="preserve">, and </w:t>
-      </w:r>
-      <w:r>
-        <w:rPr>
-          <w:i/>
-        </w:rPr>
-        <w:t>Ecology Letter</w:t>
-      </w:r>
-      <w:r>
-        <w:t>s.</w:t>
-      </w:r>
-      <w:r>
-        <w:t xml:space="preserve"> The first two publish primarily review articles, which tend to be highly cited and hopefully highly synthetic (more synthesis generating novel ideas or tests as opposed to simple summaries of literature). </w:t>
-      </w:r>
-      <w:r>
-        <w:rPr>
-          <w:i/>
-        </w:rPr>
-        <w:t>Ecology Letters</w:t>
-      </w:r>
-      <w:r>
-        <w:t xml:space="preserve"> is the highest ranked journal that focuses on primary research.</w:t>
-      </w:r>
-      <w:r>
-        <w:t xml:space="preserve"> The biggest different in JIF and AI among the top 20 journals in each is </w:t>
-      </w:r>
-      <w:r>
-        <w:rPr>
-          <w:i/>
-        </w:rPr>
-        <w:t>Molecular Ecology</w:t>
-      </w:r>
-      <w:r>
-        <w:t>, which is ranked 9</w:t>
-      </w:r>
-      <w:r>
-        <w:rPr>
-          <w:vertAlign w:val="superscript"/>
-        </w:rPr>
-        <w:t>th</w:t>
-      </w:r>
-      <w:r>
-        <w:t xml:space="preserve"> by the 5-year JIF but only 21</w:t>
-      </w:r>
-      <w:r>
-        <w:rPr>
-          <w:vertAlign w:val="superscript"/>
-        </w:rPr>
-        <w:t>st</w:t>
-      </w:r>
-      <w:r>
-        <w:t xml:space="preserve"> by the AI score. This suggests that while the average </w:t>
-      </w:r>
-      <w:r>
-        <w:rPr>
-          <w:i/>
-        </w:rPr>
-        <w:t>Molecular Ecology</w:t>
-      </w:r>
-      <w:r>
-        <w:t xml:space="preserve"> article is highly cited, the influence of those articles does not spread as much through science as a whole. This may be due to higher than average rates of self-citations (with journal). This pattern may be related to </w:t>
-      </w:r>
-      <w:r>
-        <w:rPr>
-          <w:i/>
-        </w:rPr>
-        <w:t>Molecular Ecology</w:t>
-      </w:r>
-      <w:r>
-        <w:t xml:space="preserve"> being a slightly more specialized journal than the other ecology journals in the top 20. The </w:t>
-      </w:r>
-      <w:r>
-        <w:rPr>
-          <w:i/>
-        </w:rPr>
-        <w:t>American Naturalist</w:t>
-      </w:r>
-      <w:r>
-        <w:t xml:space="preserve"> also differs considerably between the two metrics, where is ranked 19</w:t>
-      </w:r>
-      <w:r>
-        <w:rPr>
-          <w:vertAlign w:val="superscript"/>
-        </w:rPr>
-        <w:t>th</w:t>
-      </w:r>
-      <w:r>
-        <w:t xml:space="preserve"> by the 5-year JIF and 11</w:t>
-      </w:r>
-      <w:r>
-        <w:rPr>
-          <w:vertAlign w:val="superscript"/>
-        </w:rPr>
-        <w:t>th</w:t>
-      </w:r>
-      <w:r>
-        <w:t xml:space="preserve"> by AI score. This suggests better spread of ideas through science compared with just the mean citations per article.</w:t>
-      </w:r>
-    </w:p>
-    <w:p/>
-    <w:p>
-      <w:r>
-        <w:t xml:space="preserve">Interestingly, the ranking of journals shifts considerably when considering total scientific influence rather than influence on a per article basis. The top three journals based on </w:t>
-      </w:r>
-      <w:proofErr w:type="spellStart"/>
-      <w:r>
-        <w:t>Eigenfactor</w:t>
-      </w:r>
-      <w:proofErr w:type="spellEnd"/>
-      <w:r>
-        <w:t xml:space="preserve"> rank are </w:t>
-      </w:r>
-      <w:r>
-        <w:rPr>
-          <w:i/>
-        </w:rPr>
-        <w:t xml:space="preserve">Proceedings of the Royal Society </w:t>
-      </w:r>
-      <w:r>
-        <w:rPr>
-          <w:i/>
-        </w:rPr>
-        <w:t>B: Biological Sciences</w:t>
-      </w:r>
-      <w:r>
-        <w:rPr>
-          <w:i/>
-        </w:rPr>
-        <w:t>, Ecology</w:t>
-      </w:r>
-      <w:r>
-        <w:t xml:space="preserve">, and </w:t>
-      </w:r>
-      <w:r>
-        <w:rPr>
-          <w:i/>
-        </w:rPr>
-        <w:t>Molecular Ecology</w:t>
-      </w:r>
-      <w:r>
-        <w:t xml:space="preserve">. </w:t>
-      </w:r>
-      <w:r>
-        <w:t xml:space="preserve">A journal like </w:t>
-      </w:r>
-      <w:r>
-        <w:rPr>
-          <w:i/>
-        </w:rPr>
-        <w:t>Proceedings</w:t>
-      </w:r>
-      <w:r>
-        <w:t xml:space="preserve"> might have a higher total influence than other ecology journals because it publishes many papers in more areas of biology than most of the journals on this list, but it is included as it is not as broad as the general science giants, </w:t>
-      </w:r>
-      <w:r>
-        <w:rPr>
-          <w:i/>
-        </w:rPr>
-        <w:t xml:space="preserve">Nature, Science, </w:t>
-      </w:r>
-      <w:r>
-        <w:t xml:space="preserve">and </w:t>
-      </w:r>
-      <w:r>
-        <w:rPr>
-          <w:i/>
-        </w:rPr>
-        <w:t>Proceedings of the National Academic of Sciences</w:t>
-      </w:r>
-      <w:r>
-        <w:t xml:space="preserve">. </w:t>
-      </w:r>
-      <w:r>
-        <w:t xml:space="preserve">Of those journals in the top 20 of the JIF or AI indices, only 12 are also in the top 20 in </w:t>
-      </w:r>
-      <w:proofErr w:type="spellStart"/>
-      <w:r>
-        <w:t>Eigenfactor</w:t>
-      </w:r>
-      <w:proofErr w:type="spellEnd"/>
-      <w:r>
-        <w:t xml:space="preserve"> rank. One extreme case is the </w:t>
-      </w:r>
-      <w:r>
-        <w:rPr>
-          <w:i/>
-        </w:rPr>
-        <w:t>Bulletin of the American Museum of Natural History</w:t>
-      </w:r>
-      <w:r>
-        <w:t>, which is ranked 9</w:t>
-      </w:r>
-      <w:r>
-        <w:rPr>
-          <w:vertAlign w:val="superscript"/>
-        </w:rPr>
-        <w:t>th</w:t>
-      </w:r>
-      <w:r>
-        <w:t xml:space="preserve"> and 10</w:t>
-      </w:r>
-      <w:r>
-        <w:rPr>
-          <w:vertAlign w:val="superscript"/>
-        </w:rPr>
-        <w:t>th</w:t>
-      </w:r>
-      <w:r>
-        <w:t xml:space="preserve"> by AI and JIF, respectively. </w:t>
-      </w:r>
-      <w:r>
-        <w:rPr>
-          <w:i/>
-        </w:rPr>
-        <w:t>The Bulletin</w:t>
-      </w:r>
-      <w:r>
-        <w:t xml:space="preserve"> is only ranked 75</w:t>
-      </w:r>
-      <w:r>
-        <w:rPr>
-          <w:vertAlign w:val="superscript"/>
-        </w:rPr>
-        <w:t>th</w:t>
-      </w:r>
-      <w:r>
-        <w:t xml:space="preserve"> by the </w:t>
-      </w:r>
-      <w:proofErr w:type="spellStart"/>
-      <w:r>
-        <w:t>Eigenfactor</w:t>
-      </w:r>
-      <w:proofErr w:type="spellEnd"/>
-      <w:r>
-        <w:t xml:space="preserve"> and 92</w:t>
-      </w:r>
-      <w:r>
-        <w:rPr>
-          <w:vertAlign w:val="superscript"/>
-        </w:rPr>
-        <w:t>nd</w:t>
-      </w:r>
-      <w:r>
-        <w:t xml:space="preserve"> by the H-index. The discrepancy between the first two metrics and the second two metrics  (rank per article and rank on overall scientific influence) is likely a function of the number of articles published, primarily. Journals that publish more articles are likely to have greater total influence on scholarly thought, all else being equal. A publisher may try to maximize total influence by increasing publication output through increased frequency and accepting a greater number of short articles. Similarly, librarians may be interested in the subscription price of journals relative to their total influence rather than on the per article influence. Researchers, in contrast, are likely to be primarily interested in the average article influence and therefore focus on AI and JIF. </w:t>
-      </w:r>
-      <w:r>
-        <w:rPr>
-          <w:i/>
-        </w:rPr>
-        <w:t>Ecology Letters</w:t>
-      </w:r>
-      <w:r>
-        <w:t xml:space="preserve"> and </w:t>
-      </w:r>
-      <w:r>
-        <w:rPr>
-          <w:i/>
-        </w:rPr>
-        <w:t>Trends in Ecology and Evolution</w:t>
-      </w:r>
-      <w:r>
-        <w:t xml:space="preserve"> are two of the only journals that rank among the top in all metrics. This indicates they publish a large number of highly influential articles. Those articles tend to be highly cited and have influence that spread through scientific thought.</w:t>
-      </w:r>
-    </w:p>
-    <w:p/>
-    <w:p>
-      <w:r>
-        <w:t xml:space="preserve">One journal that made a surprise entry into the top ecology journals is the new comer, </w:t>
-      </w:r>
-      <w:r>
-        <w:rPr>
-          <w:i/>
-        </w:rPr>
-        <w:t>Methods in Ecology</w:t>
-      </w:r>
-      <w:r>
-        <w:t xml:space="preserve"> </w:t>
-      </w:r>
-      <w:r>
-        <w:rPr>
-          <w:i/>
-        </w:rPr>
-        <w:t>and Evolution</w:t>
-      </w:r>
-      <w:r>
-        <w:t xml:space="preserve">. This is a relatively new journal, particularly in relation to the </w:t>
-      </w:r>
-      <w:proofErr w:type="gramStart"/>
-      <w:r>
-        <w:t>2007-2011 time</w:t>
-      </w:r>
-      <w:proofErr w:type="gramEnd"/>
-      <w:r>
-        <w:t xml:space="preserve"> period of this study. I believe the rise of a methodological ecology journal reveals the increasing complexity and sophistication of ecological studies and analyses. Increasing use of hierarchical models, Bayesian methods, Random Forests, Network Theory, and similarly complex analyses require a specialty journal where authors can explain challenging mathematics in terms applied to ecology. This translation facilitates </w:t>
-      </w:r>
-      <w:r>
-        <w:lastRenderedPageBreak/>
-        <w:t>the use, as evidenced by the high citation metrics, by ecologists to better understand complex and dynamic aspects of nature that could previously only be discussed qualitatively.</w:t>
+        <w:t>We fou</w:t>
+      </w:r>
+      <w:r>
+        <w:t>nd that the rank of journals was highly correlated among all metrics. This is not surprising as all of the metrics are based on citations. Despite the relatively high correlation, some metrics varied considerably among the highest ranked journals.</w:t>
       </w:r>
     </w:p>
     <w:p/>
@@ -3681,6 +2901,327 @@
     <w:p/>
     <w:p>
       <w:r>
+        <w:t xml:space="preserve">Rankings of journals in ecology based on the 5-year JIF and the AI score correspond well. The top 3 journals based on both rankings are </w:t>
+      </w:r>
+      <w:r>
+        <w:rPr>
+          <w:i/>
+        </w:rPr>
+        <w:t>Annual Review of Ecology, Evolution</w:t>
+      </w:r>
+      <w:r>
+        <w:t xml:space="preserve">, </w:t>
+      </w:r>
+      <w:r>
+        <w:rPr>
+          <w:i/>
+        </w:rPr>
+        <w:t xml:space="preserve">and </w:t>
+      </w:r>
+      <w:r>
+        <w:rPr>
+          <w:i/>
+        </w:rPr>
+        <w:t>Systematics, Trends in Ecology and Evolution</w:t>
+      </w:r>
+      <w:r>
+        <w:t xml:space="preserve">, and </w:t>
+      </w:r>
+      <w:r>
+        <w:rPr>
+          <w:i/>
+        </w:rPr>
+        <w:t>Ecology Letter</w:t>
+      </w:r>
+      <w:r>
+        <w:t>s.</w:t>
+      </w:r>
+      <w:r>
+        <w:t xml:space="preserve"> The first two publish primarily review articles, which tend to be highly cited and hopefully highly synthetic (more synthesis generating novel ideas or tests as opposed to simple summaries of literature). </w:t>
+      </w:r>
+      <w:r>
+        <w:rPr>
+          <w:i/>
+        </w:rPr>
+        <w:t>Ecology Letters</w:t>
+      </w:r>
+      <w:r>
+        <w:t xml:space="preserve"> is the highest ranked journal that focuses on primary research.</w:t>
+      </w:r>
+      <w:r>
+        <w:t xml:space="preserve"> The biggest different in JIF and AI among the top 20 journals in each is </w:t>
+      </w:r>
+      <w:r>
+        <w:rPr>
+          <w:i/>
+        </w:rPr>
+        <w:t>Molecular Ecology</w:t>
+      </w:r>
+      <w:r>
+        <w:t>, which is ranked 9</w:t>
+      </w:r>
+      <w:r>
+        <w:rPr>
+          <w:vertAlign w:val="superscript"/>
+        </w:rPr>
+        <w:t>th</w:t>
+      </w:r>
+      <w:r>
+        <w:t xml:space="preserve"> by the 5-year JIF but only 21</w:t>
+      </w:r>
+      <w:r>
+        <w:rPr>
+          <w:vertAlign w:val="superscript"/>
+        </w:rPr>
+        <w:t>st</w:t>
+      </w:r>
+      <w:r>
+        <w:t xml:space="preserve"> by the AI score. This suggests that while the average </w:t>
+      </w:r>
+      <w:r>
+        <w:rPr>
+          <w:i/>
+        </w:rPr>
+        <w:t>Molecular Ecology</w:t>
+      </w:r>
+      <w:r>
+        <w:t xml:space="preserve"> article is highly cited, the influence of those articles does not </w:t>
+      </w:r>
+      <w:r>
+        <w:lastRenderedPageBreak/>
+        <w:t xml:space="preserve">spread as much through science as a whole. This may be due to higher than average rates of self-citations (with journal). This pattern may be related to </w:t>
+      </w:r>
+      <w:r>
+        <w:rPr>
+          <w:i/>
+        </w:rPr>
+        <w:t>Molecular Ecology</w:t>
+      </w:r>
+      <w:r>
+        <w:t xml:space="preserve"> being a slightly more specialized journal than the other ecology journals in the top 20. The </w:t>
+      </w:r>
+      <w:r>
+        <w:rPr>
+          <w:i/>
+        </w:rPr>
+        <w:t>American Naturalist</w:t>
+      </w:r>
+      <w:r>
+        <w:t xml:space="preserve"> also differs considerably between the two metrics, where is ranked 19</w:t>
+      </w:r>
+      <w:r>
+        <w:rPr>
+          <w:vertAlign w:val="superscript"/>
+        </w:rPr>
+        <w:t>th</w:t>
+      </w:r>
+      <w:r>
+        <w:t xml:space="preserve"> by the 5-year JIF and 11</w:t>
+      </w:r>
+      <w:r>
+        <w:rPr>
+          <w:vertAlign w:val="superscript"/>
+        </w:rPr>
+        <w:t>th</w:t>
+      </w:r>
+      <w:r>
+        <w:t xml:space="preserve"> by AI score. This suggests better spread of ideas through science compared with just the mean citations per article.</w:t>
+      </w:r>
+    </w:p>
+    <w:p/>
+    <w:p>
+      <w:r>
+        <w:t xml:space="preserve">Interestingly, the ranking of journals shifts considerably when considering total scientific influence rather than influence on a per article basis. The top three journals based on </w:t>
+      </w:r>
+      <w:proofErr w:type="spellStart"/>
+      <w:r>
+        <w:t>Eigenfactor</w:t>
+      </w:r>
+      <w:proofErr w:type="spellEnd"/>
+      <w:r>
+        <w:t xml:space="preserve"> rank are </w:t>
+      </w:r>
+      <w:r>
+        <w:rPr>
+          <w:i/>
+        </w:rPr>
+        <w:t xml:space="preserve">Proceedings of the Royal Society </w:t>
+      </w:r>
+      <w:r>
+        <w:rPr>
+          <w:i/>
+        </w:rPr>
+        <w:t>B: Biological Sciences</w:t>
+      </w:r>
+      <w:r>
+        <w:rPr>
+          <w:i/>
+        </w:rPr>
+        <w:t>, Ecology</w:t>
+      </w:r>
+      <w:r>
+        <w:t xml:space="preserve">, and </w:t>
+      </w:r>
+      <w:r>
+        <w:rPr>
+          <w:i/>
+        </w:rPr>
+        <w:t>Molecular Ecology</w:t>
+      </w:r>
+      <w:r>
+        <w:t xml:space="preserve">. </w:t>
+      </w:r>
+      <w:r>
+        <w:t xml:space="preserve">A journal like </w:t>
+      </w:r>
+      <w:r>
+        <w:rPr>
+          <w:i/>
+        </w:rPr>
+        <w:t>Proceedings</w:t>
+      </w:r>
+      <w:r>
+        <w:t xml:space="preserve"> might have a higher total influence than other ecology journals because it publishes many papers in more areas of biology than most of the journals on this list, but it is included as it is not as broad as the general science giants, </w:t>
+      </w:r>
+      <w:r>
+        <w:rPr>
+          <w:i/>
+        </w:rPr>
+        <w:t xml:space="preserve">Nature, Science, </w:t>
+      </w:r>
+      <w:r>
+        <w:t xml:space="preserve">and </w:t>
+      </w:r>
+      <w:r>
+        <w:rPr>
+          <w:i/>
+        </w:rPr>
+        <w:t>Proceedings of the National Academic of Sciences</w:t>
+      </w:r>
+      <w:r>
+        <w:t xml:space="preserve">. </w:t>
+      </w:r>
+      <w:r>
+        <w:t xml:space="preserve">Of those journals in the top 20 of the JIF or AI indices, only 12 are also in the top 20 in </w:t>
+      </w:r>
+      <w:proofErr w:type="spellStart"/>
+      <w:r>
+        <w:t>Eigenfactor</w:t>
+      </w:r>
+      <w:proofErr w:type="spellEnd"/>
+      <w:r>
+        <w:t xml:space="preserve"> rank. One extreme case is the </w:t>
+      </w:r>
+      <w:r>
+        <w:rPr>
+          <w:i/>
+        </w:rPr>
+        <w:t>Bulletin of the American Museum of Natural History</w:t>
+      </w:r>
+      <w:r>
+        <w:t>, which is ranked 9</w:t>
+      </w:r>
+      <w:r>
+        <w:rPr>
+          <w:vertAlign w:val="superscript"/>
+        </w:rPr>
+        <w:t>th</w:t>
+      </w:r>
+      <w:r>
+        <w:t xml:space="preserve"> and 10</w:t>
+      </w:r>
+      <w:r>
+        <w:rPr>
+          <w:vertAlign w:val="superscript"/>
+        </w:rPr>
+        <w:t>th</w:t>
+      </w:r>
+      <w:r>
+        <w:t xml:space="preserve"> by AI and JIF, respectively. </w:t>
+      </w:r>
+      <w:r>
+        <w:rPr>
+          <w:i/>
+        </w:rPr>
+        <w:t>The Bulletin</w:t>
+      </w:r>
+      <w:r>
+        <w:t xml:space="preserve"> is only ranked 75</w:t>
+      </w:r>
+      <w:r>
+        <w:rPr>
+          <w:vertAlign w:val="superscript"/>
+        </w:rPr>
+        <w:t>th</w:t>
+      </w:r>
+      <w:r>
+        <w:t xml:space="preserve"> by the </w:t>
+      </w:r>
+      <w:proofErr w:type="spellStart"/>
+      <w:r>
+        <w:t>Eigenfactor</w:t>
+      </w:r>
+      <w:proofErr w:type="spellEnd"/>
+      <w:r>
+        <w:t xml:space="preserve"> and 92</w:t>
+      </w:r>
+      <w:r>
+        <w:rPr>
+          <w:vertAlign w:val="superscript"/>
+        </w:rPr>
+        <w:t>nd</w:t>
+      </w:r>
+      <w:r>
+        <w:t xml:space="preserve"> by the H-index. The discrepancy between the first two metrics and the second two metrics  (rank per article and rank on overall scientific influence) is likely a function of the number of articles published, primarily. Journals that publish more articles are likely to have greater total influence on scholarly thought, all else being equal. A publisher may try to maximize total influence by increasing publication output through increased frequency and accepting a greater number of short articles. Similarly, librarians may be interested in the subscription price of journals relative to their total influence rather than on the per article influence. Researchers, in contrast, are likely to be primarily interested in the average article influence and therefore focus on AI and JIF. </w:t>
+      </w:r>
+      <w:r>
+        <w:rPr>
+          <w:i/>
+        </w:rPr>
+        <w:t>Ecology Letters</w:t>
+      </w:r>
+      <w:r>
+        <w:t xml:space="preserve"> and </w:t>
+      </w:r>
+      <w:r>
+        <w:rPr>
+          <w:i/>
+        </w:rPr>
+        <w:t>Trends in Ecology and Evolution</w:t>
+      </w:r>
+      <w:r>
+        <w:t xml:space="preserve"> are two of the only journals that rank among the top in all metrics. This indicates they publish a large number of highly influential articles. Those articles tend to be highly cited and have influence that spread through scientific thought.</w:t>
+      </w:r>
+    </w:p>
+    <w:p/>
+    <w:p>
+      <w:r>
+        <w:t xml:space="preserve">One journal that made a surprise entry into the top ecology journals is the new comer, </w:t>
+      </w:r>
+      <w:r>
+        <w:rPr>
+          <w:i/>
+        </w:rPr>
+        <w:t>Methods in Ecology</w:t>
+      </w:r>
+      <w:r>
+        <w:t xml:space="preserve"> </w:t>
+      </w:r>
+      <w:r>
+        <w:rPr>
+          <w:i/>
+        </w:rPr>
+        <w:t>and Evolution</w:t>
+      </w:r>
+      <w:r>
+        <w:t>. This is a relatively new journal, particularly in relation to the 2007-2011 time period of this study. I believe the rise of a methodological ecology journal reveals the increasing complexity and sophistication of ecological studies and analyses. Increasing use of hierarchical models, Bayesian methods, Random Forests, Network Theory, and similarly complex analyses require a specialty journal where authors can explain challenging mathematics in terms applied to ecology. This translation facilitates the use, as evidenced by the high citation metrics, by ecologists to better understand complex and dynamic aspects of nature that could previously only be discussed qualitatively.</w:t>
+      </w:r>
+    </w:p>
+    <w:p/>
+    <w:p/>
+    <w:p/>
+    <w:p>
+      <w:r>
         <w:t xml:space="preserve">For journals, the H-index and its variations may better represent </w:t>
       </w:r>
       <w:r>
@@ -3876,7 +3417,7 @@
       <w:r>
         <w:t>In economics, mathematics, and medicine, the relationship between the JIF5 and AI score is different than for ecology (</w:t>
       </w:r>
-      <w:hyperlink r:id="rId22" w:history="1">
+      <w:hyperlink r:id="rId17" w:history="1">
         <w:r>
           <w:rPr>
             <w:rStyle w:val="Hyperlink"/>
@@ -3885,11 +3426,7 @@
         </w:r>
       </w:hyperlink>
       <w:r>
-        <w:t xml:space="preserve"> - see if can get reprint permission). It is possible that the relationship between the two metrics will change within ecology over time or for particular journals. The AI score currently suffers from some of the same limitations as the JIF5, including a limited, albeit large, database of journals, limited </w:t>
-      </w:r>
-      <w:r>
-        <w:lastRenderedPageBreak/>
-        <w:t>inclusion of citations from books, and free citations because not all communications are included in the number of published articles. However, given the conceptually superior calculation of influence throughout scholarly publications, I recommend scholars focus on the AI score rather than either the 2-year or 5-year impact factors.</w:t>
+        <w:t xml:space="preserve"> - see if can get reprint permission). It is possible that the relationship between the two metrics will change within ecology over time or for particular journals. The AI score currently suffers from some of the same limitations as the JIF5, including a limited, albeit large, database of journals, limited inclusion of citations from books, and free citations because not all communications are included in the number of published articles. However, given the conceptually superior calculation of influence throughout scholarly publications, I recommend scholars focus on the AI score rather than either the 2-year or 5-year impact factors.</w:t>
       </w:r>
     </w:p>
     <w:p/>
@@ -3913,19 +3450,19 @@
     </w:p>
     <w:p/>
     <w:p>
+      <w:proofErr w:type="gramStart"/>
       <w:r>
         <w:t>---</w:t>
       </w:r>
       <w:proofErr w:type="spellStart"/>
-      <w:proofErr w:type="gramStart"/>
       <w:r>
         <w:t>scopus</w:t>
       </w:r>
       <w:proofErr w:type="spellEnd"/>
+      <w:r>
+        <w:t>???</w:t>
+      </w:r>
       <w:proofErr w:type="gramEnd"/>
-      <w:r>
-        <w:t>???</w:t>
-      </w:r>
     </w:p>
     <w:p/>
     <w:p>
@@ -3985,15 +3522,7 @@
         <w:t xml:space="preserve"> have limitations but they can be helpful in various evaluations of how ideas are transferred and maintained through both the scientific community and </w:t>
       </w:r>
       <w:r>
-        <w:t xml:space="preserve">society at </w:t>
-      </w:r>
-      <w:proofErr w:type="gramStart"/>
-      <w:r>
-        <w:t>large…….This</w:t>
-      </w:r>
-      <w:proofErr w:type="gramEnd"/>
-      <w:r>
-        <w:t xml:space="preserve"> is why I recommend the </w:t>
+        <w:t xml:space="preserve">society at large…….This is why I recommend the </w:t>
       </w:r>
       <w:proofErr w:type="spellStart"/>
       <w:r>
@@ -4059,60 +3588,60 @@
       </w:r>
       <w:proofErr w:type="spellEnd"/>
       <w:r>
-        <w:t xml:space="preserve"> has been part of the scientific lexicon for decades and most scholars are aware of its use even if they do not consider it as part of their publication process. The JIF is so ingrained in the scientific community that it is possible that the view of journal hierarchy within ecology is based as much on JIFs as it is on the content of the journal. Separating the two is impossible at this </w:t>
+        <w:t xml:space="preserve"> has been part of the scientific lexicon for decades and most scholars are aware of its use even if they do not consider it as part of their publication process. The JIF is so ingrained in the scientific community that it is possible that the view of journal hierarchy within ecology is based as much on JIFs as it is on the content of the journal. Separating the two is impossible at this point. Even those scholars frustrated with the limitations of JIFs might have trouble with a paradigm shift to </w:t>
+      </w:r>
+      <w:proofErr w:type="spellStart"/>
+      <w:r>
+        <w:t>Eigenfactors</w:t>
+      </w:r>
+      <w:proofErr w:type="spellEnd"/>
+      <w:r>
+        <w:t xml:space="preserve"> because of the complexity of </w:t>
+      </w:r>
+      <w:proofErr w:type="spellStart"/>
+      <w:r>
+        <w:t>Eigenfactor</w:t>
+      </w:r>
+      <w:proofErr w:type="spellEnd"/>
+      <w:r>
+        <w:t xml:space="preserve"> calculation. Most researchers are not experts in network theory and may be confused by the calculation of </w:t>
+      </w:r>
+      <w:proofErr w:type="spellStart"/>
+      <w:r>
+        <w:t>Eigenfactors</w:t>
+      </w:r>
+      <w:proofErr w:type="spellEnd"/>
+      <w:r>
+        <w:t>, making researchers dubious of the metric</w:t>
+      </w:r>
+      <w:r>
+        <w:t xml:space="preserve">. Finally, the JIF is on a scale that is easy to remember and talk about. Journals with JIFs below 1 are generally smaller, specialty journals with lower reach and readership. Many good journals in the field of ecology fall in the range of 3-6 and the very top ecology journals are between 10 and 20. </w:t>
+      </w:r>
+      <w:proofErr w:type="spellStart"/>
+      <w:r>
+        <w:t>Eigenfactors</w:t>
+      </w:r>
+      <w:proofErr w:type="spellEnd"/>
+      <w:r>
+        <w:t xml:space="preserve"> for ecology journals, in contrast, range from 0.00014 - 0.08167. </w:t>
+      </w:r>
+      <w:r>
+        <w:t>Although they represent the percent</w:t>
+      </w:r>
+      <w:r>
+        <w:t xml:space="preserve"> influence on scientific citations as a whole (i.e. all </w:t>
+      </w:r>
+      <w:proofErr w:type="spellStart"/>
+      <w:r>
+        <w:t>Eigenfactor</w:t>
+      </w:r>
+      <w:proofErr w:type="spellEnd"/>
+      <w:r>
+        <w:t xml:space="preserve"> scores </w:t>
       </w:r>
       <w:r>
         <w:lastRenderedPageBreak/>
-        <w:t xml:space="preserve">point. Even those scholars frustrated with the limitations of JIFs might have trouble with a paradigm shift to </w:t>
-      </w:r>
-      <w:proofErr w:type="spellStart"/>
-      <w:r>
-        <w:t>Eigenfactors</w:t>
-      </w:r>
-      <w:proofErr w:type="spellEnd"/>
-      <w:r>
-        <w:t xml:space="preserve"> because of the complexity of </w:t>
-      </w:r>
-      <w:proofErr w:type="spellStart"/>
-      <w:r>
-        <w:t>Eigenfactor</w:t>
-      </w:r>
-      <w:proofErr w:type="spellEnd"/>
-      <w:r>
-        <w:t xml:space="preserve"> calculation. Most researchers are not experts in network theory and may be confused by the calculation of </w:t>
-      </w:r>
-      <w:proofErr w:type="spellStart"/>
-      <w:r>
-        <w:t>Eigenfactors</w:t>
-      </w:r>
-      <w:proofErr w:type="spellEnd"/>
-      <w:r>
-        <w:t>, making researchers dubious of the metric</w:t>
-      </w:r>
-      <w:r>
-        <w:t xml:space="preserve">. Finally, the JIF is on a scale that is easy to remember and talk about. Journals with JIFs below 1 are generally smaller, specialty journals with lower reach and readership. Many good journals in the field of ecology fall in the range of 3-6 and the very top ecology journals are between 10 and 20. </w:t>
-      </w:r>
-      <w:proofErr w:type="spellStart"/>
-      <w:r>
-        <w:t>Eigenfactors</w:t>
-      </w:r>
-      <w:proofErr w:type="spellEnd"/>
-      <w:r>
-        <w:t xml:space="preserve"> for ecology journals, in contrast, range from 0.00014 - 0.08167. </w:t>
-      </w:r>
-      <w:r>
-        <w:t>Although they represent the percent</w:t>
-      </w:r>
-      <w:r>
-        <w:t xml:space="preserve"> influence on scientific citations as a whole (i.e. all </w:t>
-      </w:r>
-      <w:proofErr w:type="spellStart"/>
-      <w:r>
-        <w:t>Eigenfactor</w:t>
-      </w:r>
-      <w:proofErr w:type="spellEnd"/>
-      <w:r>
-        <w:t xml:space="preserve"> scores sum to 100), t</w:t>
+        <w:t>sum to 100), t</w:t>
       </w:r>
       <w:r>
         <w:t xml:space="preserve">hese are not numbers that are easy to remember or discuss in casual conversations. </w:t>
@@ -5126,7 +4655,6 @@
           <w:rFonts w:ascii="Cambria" w:hAnsi="Cambria"/>
           <w:noProof/>
         </w:rPr>
-        <w:lastRenderedPageBreak/>
         <w:t xml:space="preserve">Brumback, R. A. 2008. Worshiping false idols: The impact factor dilemma. Journal of child neurology </w:t>
       </w:r>
       <w:r>
@@ -5292,6 +4820,7 @@
           <w:rFonts w:ascii="Cambria" w:hAnsi="Cambria"/>
           <w:noProof/>
         </w:rPr>
+        <w:lastRenderedPageBreak/>
         <w:t xml:space="preserve">Fuyuno, I., and D. Cyranoski. 2006. Cash for papers: putting a premium on publication. Nature </w:t>
       </w:r>
       <w:r>
@@ -6535,7 +6064,6 @@
                 <w:rFonts w:ascii="Calibri" w:eastAsia="Times New Roman" w:hAnsi="Calibri" w:cs="Times New Roman"/>
                 <w:color w:val="000000"/>
               </w:rPr>
-              <w:lastRenderedPageBreak/>
               <w:t>GLOBAL CHANGE BIOL</w:t>
             </w:r>
           </w:p>
@@ -7967,6 +7495,7 @@
                 <w:rFonts w:ascii="Calibri" w:eastAsia="Times New Roman" w:hAnsi="Calibri" w:cs="Times New Roman"/>
                 <w:color w:val="000000"/>
               </w:rPr>
+              <w:lastRenderedPageBreak/>
               <w:t>J APPL ECOL</w:t>
             </w:r>
           </w:p>
@@ -12474,7 +12003,6 @@
                 <w:rFonts w:ascii="Calibri" w:eastAsia="Times New Roman" w:hAnsi="Calibri" w:cs="Times New Roman"/>
                 <w:color w:val="000000"/>
               </w:rPr>
-              <w:lastRenderedPageBreak/>
               <w:t>J ANIM ECOL</w:t>
             </w:r>
           </w:p>
@@ -13906,6 +13434,7 @@
                 <w:rFonts w:ascii="Calibri" w:eastAsia="Times New Roman" w:hAnsi="Calibri" w:cs="Times New Roman"/>
                 <w:color w:val="000000"/>
               </w:rPr>
+              <w:lastRenderedPageBreak/>
               <w:t>ECOGRAPHY</w:t>
             </w:r>
           </w:p>
@@ -14684,7 +14213,7 @@
 </file>
 
 <file path=word/comments.xml><?xml version="1.0" encoding="utf-8"?>
-<w:comments xmlns:wpc="http://schemas.microsoft.com/office/word/2010/wordprocessingCanvas" xmlns:mo="http://schemas.microsoft.com/office/mac/office/2008/main" xmlns:mc="http://schemas.openxmlformats.org/markup-compatibility/2006" xmlns:mv="urn:schemas-microsoft-com:mac:vml" xmlns:o="urn:schemas-microsoft-com:office:office" xmlns:r="http://schemas.openxmlformats.org/officeDocument/2006/relationships" xmlns:m="http://schemas.openxmlformats.org/officeDocument/2006/math" xmlns:v="urn:schemas-microsoft-com:vml" xmlns:wp14="http://schemas.microsoft.com/office/word/2010/wordprocessingDrawing" xmlns:wp="http://schemas.openxmlformats.org/drawingml/2006/wordprocessingDrawing" xmlns:w10="urn:schemas-microsoft-com:office:word" xmlns:w="http://schemas.openxmlformats.org/wordprocessingml/2006/main" xmlns:w14="http://schemas.microsoft.com/office/word/2010/wordml" xmlns:wpg="http://schemas.microsoft.com/office/word/2010/wordprocessingGroup" xmlns:wpi="http://schemas.microsoft.com/office/word/2010/wordprocessingInk" xmlns:wne="http://schemas.microsoft.com/office/word/2006/wordml" xmlns:wps="http://schemas.microsoft.com/office/word/2010/wordprocessingShape" mc:Ignorable="w14 wp14">
+<w:comments xmlns:wpc="http://schemas.microsoft.com/office/word/2010/wordprocessingCanvas" xmlns:mc="http://schemas.openxmlformats.org/markup-compatibility/2006" xmlns:o="urn:schemas-microsoft-com:office:office" xmlns:r="http://schemas.openxmlformats.org/officeDocument/2006/relationships" xmlns:m="http://schemas.openxmlformats.org/officeDocument/2006/math" xmlns:v="urn:schemas-microsoft-com:vml" xmlns:wp14="http://schemas.microsoft.com/office/word/2010/wordprocessingDrawing" xmlns:wp="http://schemas.openxmlformats.org/drawingml/2006/wordprocessingDrawing" xmlns:w10="urn:schemas-microsoft-com:office:word" xmlns:w="http://schemas.openxmlformats.org/wordprocessingml/2006/main" xmlns:w14="http://schemas.microsoft.com/office/word/2010/wordml" xmlns:wpg="http://schemas.microsoft.com/office/word/2010/wordprocessingGroup" xmlns:wpi="http://schemas.microsoft.com/office/word/2010/wordprocessingInk" xmlns:wne="http://schemas.microsoft.com/office/word/2006/wordml" xmlns:wps="http://schemas.microsoft.com/office/word/2010/wordprocessingShape" mc:Ignorable="w14 wp14">
   <w:comment w:id="1" w:author="Anon Anon" w:date="2013-05-06T23:11:00Z" w:initials="Anon">
     <w:p>
       <w:pPr>
@@ -14705,7 +14234,7 @@
 </file>
 
 <file path=word/numbering.xml><?xml version="1.0" encoding="utf-8"?>
-<w:numbering xmlns:wpc="http://schemas.microsoft.com/office/word/2010/wordprocessingCanvas" xmlns:mo="http://schemas.microsoft.com/office/mac/office/2008/main" xmlns:mc="http://schemas.openxmlformats.org/markup-compatibility/2006" xmlns:mv="urn:schemas-microsoft-com:mac:vml" xmlns:o="urn:schemas-microsoft-com:office:office" xmlns:r="http://schemas.openxmlformats.org/officeDocument/2006/relationships" xmlns:m="http://schemas.openxmlformats.org/officeDocument/2006/math" xmlns:v="urn:schemas-microsoft-com:vml" xmlns:wp14="http://schemas.microsoft.com/office/word/2010/wordprocessingDrawing" xmlns:wp="http://schemas.openxmlformats.org/drawingml/2006/wordprocessingDrawing" xmlns:w10="urn:schemas-microsoft-com:office:word" xmlns:w="http://schemas.openxmlformats.org/wordprocessingml/2006/main" xmlns:w14="http://schemas.microsoft.com/office/word/2010/wordml" xmlns:wpg="http://schemas.microsoft.com/office/word/2010/wordprocessingGroup" xmlns:wpi="http://schemas.microsoft.com/office/word/2010/wordprocessingInk" xmlns:wne="http://schemas.microsoft.com/office/word/2006/wordml" xmlns:wps="http://schemas.microsoft.com/office/word/2010/wordprocessingShape" mc:Ignorable="w14 wp14">
+<w:numbering xmlns:wpc="http://schemas.microsoft.com/office/word/2010/wordprocessingCanvas" xmlns:mc="http://schemas.openxmlformats.org/markup-compatibility/2006" xmlns:o="urn:schemas-microsoft-com:office:office" xmlns:r="http://schemas.openxmlformats.org/officeDocument/2006/relationships" xmlns:m="http://schemas.openxmlformats.org/officeDocument/2006/math" xmlns:v="urn:schemas-microsoft-com:vml" xmlns:wp14="http://schemas.microsoft.com/office/word/2010/wordprocessingDrawing" xmlns:wp="http://schemas.openxmlformats.org/drawingml/2006/wordprocessingDrawing" xmlns:w10="urn:schemas-microsoft-com:office:word" xmlns:w="http://schemas.openxmlformats.org/wordprocessingml/2006/main" xmlns:w14="http://schemas.microsoft.com/office/word/2010/wordml" xmlns:wpg="http://schemas.microsoft.com/office/word/2010/wordprocessingGroup" xmlns:wpi="http://schemas.microsoft.com/office/word/2010/wordprocessingInk" xmlns:wne="http://schemas.microsoft.com/office/word/2006/wordml" xmlns:wps="http://schemas.microsoft.com/office/word/2010/wordprocessingShape" mc:Ignorable="w14 wp14">
   <w:abstractNum w:abstractNumId="0">
     <w:nsid w:val="108915D3"/>
     <w:multiLevelType w:val="hybridMultilevel"/>
@@ -15374,7 +14903,7 @@
     </w:rPrDefault>
     <w:pPrDefault/>
   </w:docDefaults>
-  <w:latentStyles w:defLockedState="0" w:defUIPriority="99" w:defSemiHidden="1" w:defUnhideWhenUsed="1" w:defQFormat="0" w:count="276">
+  <w:latentStyles w:defLockedState="0" w:defUIPriority="99" w:defSemiHidden="1" w:defUnhideWhenUsed="1" w:defQFormat="0" w:count="267">
     <w:lsdException w:name="Normal" w:semiHidden="0" w:uiPriority="0" w:unhideWhenUsed="0" w:qFormat="1"/>
     <w:lsdException w:name="heading 1" w:semiHidden="0" w:uiPriority="9" w:unhideWhenUsed="0" w:qFormat="1"/>
     <w:lsdException w:name="heading 2" w:uiPriority="0" w:qFormat="1"/>
@@ -15842,7 +15371,7 @@
 </file>
 
 <file path=word/stylesWithEffects.xml><?xml version="1.0" encoding="utf-8"?>
-<w:styles xmlns:wpc="http://schemas.microsoft.com/office/word/2010/wordprocessingCanvas" xmlns:mo="http://schemas.microsoft.com/office/mac/office/2008/main" xmlns:mc="http://schemas.openxmlformats.org/markup-compatibility/2006" xmlns:mv="urn:schemas-microsoft-com:mac:vml" xmlns:o="urn:schemas-microsoft-com:office:office" xmlns:r="http://schemas.openxmlformats.org/officeDocument/2006/relationships" xmlns:m="http://schemas.openxmlformats.org/officeDocument/2006/math" xmlns:v="urn:schemas-microsoft-com:vml" xmlns:wp14="http://schemas.microsoft.com/office/word/2010/wordprocessingDrawing" xmlns:wp="http://schemas.openxmlformats.org/drawingml/2006/wordprocessingDrawing" xmlns:w10="urn:schemas-microsoft-com:office:word" xmlns:w="http://schemas.openxmlformats.org/wordprocessingml/2006/main" xmlns:w14="http://schemas.microsoft.com/office/word/2010/wordml" xmlns:wpg="http://schemas.microsoft.com/office/word/2010/wordprocessingGroup" xmlns:wpi="http://schemas.microsoft.com/office/word/2010/wordprocessingInk" xmlns:wne="http://schemas.microsoft.com/office/word/2006/wordml" xmlns:wps="http://schemas.microsoft.com/office/word/2010/wordprocessingShape" mc:Ignorable="w14 wp14">
+<w:styles xmlns:wpc="http://schemas.microsoft.com/office/word/2010/wordprocessingCanvas" xmlns:mc="http://schemas.openxmlformats.org/markup-compatibility/2006" xmlns:o="urn:schemas-microsoft-com:office:office" xmlns:r="http://schemas.openxmlformats.org/officeDocument/2006/relationships" xmlns:m="http://schemas.openxmlformats.org/officeDocument/2006/math" xmlns:v="urn:schemas-microsoft-com:vml" xmlns:wp14="http://schemas.microsoft.com/office/word/2010/wordprocessingDrawing" xmlns:wp="http://schemas.openxmlformats.org/drawingml/2006/wordprocessingDrawing" xmlns:w10="urn:schemas-microsoft-com:office:word" xmlns:w="http://schemas.openxmlformats.org/wordprocessingml/2006/main" xmlns:w14="http://schemas.microsoft.com/office/word/2010/wordml" xmlns:wpg="http://schemas.microsoft.com/office/word/2010/wordprocessingGroup" xmlns:wpi="http://schemas.microsoft.com/office/word/2010/wordprocessingInk" xmlns:wne="http://schemas.microsoft.com/office/word/2006/wordml" xmlns:wps="http://schemas.microsoft.com/office/word/2010/wordprocessingShape" mc:Ignorable="w14 wp14">
   <w:docDefaults>
     <w:rPrDefault>
       <w:rPr>
@@ -15854,7 +15383,7 @@
     </w:rPrDefault>
     <w:pPrDefault/>
   </w:docDefaults>
-  <w:latentStyles w:defLockedState="0" w:defUIPriority="99" w:defSemiHidden="1" w:defUnhideWhenUsed="1" w:defQFormat="0" w:count="276">
+  <w:latentStyles w:defLockedState="0" w:defUIPriority="99" w:defSemiHidden="1" w:defUnhideWhenUsed="1" w:defQFormat="0" w:count="267">
     <w:lsdException w:name="Normal" w:semiHidden="0" w:uiPriority="0" w:unhideWhenUsed="0" w:qFormat="1"/>
     <w:lsdException w:name="heading 1" w:semiHidden="0" w:uiPriority="9" w:unhideWhenUsed="0" w:qFormat="1"/>
     <w:lsdException w:name="heading 2" w:uiPriority="0" w:qFormat="1"/>

</xml_diff>